<commit_message>
updated fr version of Data-scavenger-hunt
</commit_message>
<xml_diff>
--- a/Data-sets/Advanced/Data-scavenger-hunt_fr.docx
+++ b/Data-sets/Advanced/Data-scavenger-hunt_fr.docx
@@ -36,18 +36,7 @@
           <w:highlight w:val="white"/>
           <w:lang w:val="fr-FR"/>
         </w:rPr>
-        <w:t>données</w:t>
-      </w:r>
-      <w:r>
-        <w:rPr>
-          <w:rFonts w:ascii="Alfa Slab One" w:eastAsia="Alfa Slab One" w:hAnsi="Alfa Slab One" w:cs="Alfa Slab One"/>
-          <w:color w:val="02B5D8"/>
-          <w:sz w:val="36"/>
-          <w:szCs w:val="36"/>
-          <w:highlight w:val="white"/>
-          <w:lang w:val="fr-FR"/>
-        </w:rPr>
-        <w:t>!</w:t>
+        <w:t>données!</w:t>
       </w:r>
       <w:proofErr w:type="gramEnd"/>
     </w:p>
@@ -103,17 +92,7 @@
           <w:szCs w:val="26"/>
           <w:lang w:val="fr-FR"/>
         </w:rPr>
-        <w:t>D’EMPLOI</w:t>
-      </w:r>
-      <w:r>
-        <w:rPr>
-          <w:rFonts w:ascii="Proxima Nova" w:eastAsia="Proxima Nova" w:hAnsi="Proxima Nova" w:cs="Proxima Nova"/>
-          <w:b/>
-          <w:sz w:val="26"/>
-          <w:szCs w:val="26"/>
-          <w:lang w:val="fr-FR"/>
-        </w:rPr>
-        <w:t>:</w:t>
+        <w:t>D’EMPLOI:</w:t>
       </w:r>
       <w:proofErr w:type="gramEnd"/>
       <w:r>
@@ -124,27 +103,7 @@
           <w:szCs w:val="26"/>
           <w:lang w:val="fr-FR"/>
         </w:rPr>
-        <w:t xml:space="preserve"> </w:t>
-      </w:r>
-      <w:r>
-        <w:rPr>
-          <w:rFonts w:ascii="Proxima Nova" w:eastAsia="Proxima Nova" w:hAnsi="Proxima Nova" w:cs="Proxima Nova"/>
-          <w:b/>
-          <w:sz w:val="26"/>
-          <w:szCs w:val="26"/>
-          <w:lang w:val="fr-FR"/>
-        </w:rPr>
-        <w:t>Avec un partenaire</w:t>
-      </w:r>
-      <w:r>
-        <w:rPr>
-          <w:rFonts w:ascii="Proxima Nova" w:eastAsia="Proxima Nova" w:hAnsi="Proxima Nova" w:cs="Proxima Nova"/>
-          <w:b/>
-          <w:sz w:val="26"/>
-          <w:szCs w:val="26"/>
-          <w:lang w:val="fr-FR"/>
-        </w:rPr>
-        <w:t>,</w:t>
+        <w:t xml:space="preserve"> Avec un partenaire,</w:t>
       </w:r>
     </w:p>
     <w:p>
@@ -178,16 +137,7 @@
           <w:szCs w:val="26"/>
           <w:lang w:val="fr-FR"/>
         </w:rPr>
-        <w:t>Réparer le data</w:t>
-      </w:r>
-      <w:r>
-        <w:rPr>
-          <w:rFonts w:ascii="Proxima Nova" w:eastAsia="Proxima Nova" w:hAnsi="Proxima Nova" w:cs="Proxima Nova"/>
-          <w:sz w:val="26"/>
-          <w:szCs w:val="26"/>
-          <w:lang w:val="fr-FR"/>
-        </w:rPr>
-        <w:t xml:space="preserve">. </w:t>
+        <w:t xml:space="preserve">Réparer le data. </w:t>
       </w:r>
     </w:p>
     <w:p>
@@ -207,25 +157,7 @@
           <w:szCs w:val="26"/>
           <w:lang w:val="fr-FR"/>
         </w:rPr>
-        <w:t xml:space="preserve">Choisir un des sujets ci-dessous and retrouver le </w:t>
-      </w:r>
-      <w:r>
-        <w:rPr>
-          <w:rFonts w:ascii="Proxima Nova" w:eastAsia="Proxima Nova" w:hAnsi="Proxima Nova" w:cs="Proxima Nova"/>
-          <w:sz w:val="26"/>
-          <w:szCs w:val="26"/>
-          <w:lang w:val="fr-FR"/>
-        </w:rPr>
-        <w:t xml:space="preserve">jeu de données qui correspond. </w:t>
-      </w:r>
-      <w:r>
-        <w:rPr>
-          <w:rFonts w:ascii="Proxima Nova" w:eastAsia="Proxima Nova" w:hAnsi="Proxima Nova" w:cs="Proxima Nova"/>
-          <w:sz w:val="26"/>
-          <w:szCs w:val="26"/>
-          <w:lang w:val="fr-FR"/>
-        </w:rPr>
-        <w:t>Veiller à retrouver également le dictionnaire data ou livret de code.</w:t>
+        <w:t>Choisir un des sujets ci-dessous and retrouver le jeu de données qui correspond. Veiller à retrouver également le dictionnaire data ou livret de code.</w:t>
       </w:r>
     </w:p>
     <w:p>
@@ -238,6 +170,129 @@
           <w:lang w:val="fr-FR"/>
         </w:rPr>
       </w:pPr>
+    </w:p>
+    <w:p>
+      <w:pPr>
+        <w:rPr>
+          <w:rFonts w:ascii="Proxima Nova" w:eastAsia="Proxima Nova" w:hAnsi="Proxima Nova" w:cs="Proxima Nova"/>
+          <w:sz w:val="26"/>
+          <w:szCs w:val="26"/>
+          <w:lang w:val="fr-FR"/>
+        </w:rPr>
+      </w:pPr>
+      <w:r>
+        <w:rPr>
+          <w:rFonts w:ascii="Proxima Nova" w:eastAsia="Proxima Nova" w:hAnsi="Proxima Nova" w:cs="Proxima Nova"/>
+          <w:sz w:val="26"/>
+          <w:szCs w:val="26"/>
+          <w:lang w:val="fr-FR"/>
+        </w:rPr>
+        <w:t xml:space="preserve">2. </w:t>
+      </w:r>
+      <w:r>
+        <w:rPr>
+          <w:rFonts w:ascii="Proxima Nova" w:eastAsia="Proxima Nova" w:hAnsi="Proxima Nova" w:cs="Proxima Nova"/>
+          <w:sz w:val="26"/>
+          <w:szCs w:val="26"/>
+          <w:lang w:val="fr-FR"/>
+        </w:rPr>
+        <w:t>Introduire un deuxième jeu de données</w:t>
+      </w:r>
+      <w:r>
+        <w:rPr>
+          <w:rFonts w:ascii="Proxima Nova" w:eastAsia="Proxima Nova" w:hAnsi="Proxima Nova" w:cs="Proxima Nova"/>
+          <w:sz w:val="26"/>
+          <w:szCs w:val="26"/>
+          <w:lang w:val="fr-FR"/>
+        </w:rPr>
+        <w:t>.</w:t>
+      </w:r>
+    </w:p>
+    <w:p>
+      <w:pPr>
+        <w:ind w:left="1080" w:firstLine="0"/>
+        <w:rPr>
+          <w:rFonts w:ascii="Proxima Nova" w:eastAsia="Proxima Nova" w:hAnsi="Proxima Nova" w:cs="Proxima Nova"/>
+          <w:sz w:val="26"/>
+          <w:szCs w:val="26"/>
+          <w:lang w:val="fr-FR"/>
+        </w:rPr>
+      </w:pPr>
+      <w:r>
+        <w:rPr>
+          <w:rFonts w:ascii="Proxima Nova" w:eastAsia="Proxima Nova" w:hAnsi="Proxima Nova" w:cs="Proxima Nova"/>
+          <w:sz w:val="26"/>
+          <w:szCs w:val="26"/>
+          <w:lang w:val="fr-FR"/>
+        </w:rPr>
+        <w:t>Des idées pour le deuxième jeu de données sont proposées ci-dessous. Nous en avons déjà propos</w:t>
+      </w:r>
+      <w:r>
+        <w:rPr>
+          <w:rFonts w:ascii="Proxima Nova" w:eastAsia="Proxima Nova" w:hAnsi="Proxima Nova" w:cs="Proxima Nova"/>
+          <w:sz w:val="26"/>
+          <w:szCs w:val="26"/>
+          <w:lang w:val="fr-FR"/>
+        </w:rPr>
+        <w:t>é</w:t>
+      </w:r>
+      <w:r>
+        <w:rPr>
+          <w:rFonts w:ascii="Proxima Nova" w:eastAsia="Proxima Nova" w:hAnsi="Proxima Nova" w:cs="Proxima Nova"/>
+          <w:sz w:val="26"/>
+          <w:szCs w:val="26"/>
+          <w:lang w:val="fr-FR"/>
+        </w:rPr>
+        <w:t xml:space="preserve">s </w:t>
+      </w:r>
+      <w:r>
+        <w:rPr>
+          <w:rFonts w:ascii="Proxima Nova" w:eastAsia="Proxima Nova" w:hAnsi="Proxima Nova" w:cs="Proxima Nova"/>
+          <w:sz w:val="26"/>
+          <w:szCs w:val="26"/>
+          <w:lang w:val="fr-FR"/>
+        </w:rPr>
+        <w:t xml:space="preserve">certains dans </w:t>
+      </w:r>
+      <w:hyperlink r:id="rId5" w:anchor="gid=1548259387" w:history="1">
+        <w:r>
+          <w:rPr>
+            <w:rStyle w:val="Hyperlink"/>
+            <w:rFonts w:ascii="Proxima Nova" w:eastAsia="Proxima Nova" w:hAnsi="Proxima Nova" w:cs="Proxima Nova"/>
+            <w:sz w:val="26"/>
+            <w:szCs w:val="26"/>
+            <w:lang w:val="fr-FR"/>
+          </w:rPr>
+          <w:t>ce fichier</w:t>
+        </w:r>
+      </w:hyperlink>
+      <w:r>
+        <w:rPr>
+          <w:rFonts w:ascii="Proxima Nova" w:eastAsia="Proxima Nova" w:hAnsi="Proxima Nova" w:cs="Proxima Nova"/>
+          <w:sz w:val="26"/>
+          <w:szCs w:val="26"/>
+          <w:lang w:val="fr-FR"/>
+        </w:rPr>
+        <w:t xml:space="preserve">. </w:t>
+      </w:r>
+      <w:r>
+        <w:rPr>
+          <w:rFonts w:ascii="Proxima Nova" w:eastAsia="Proxima Nova" w:hAnsi="Proxima Nova" w:cs="Proxima Nova"/>
+          <w:sz w:val="26"/>
+          <w:szCs w:val="26"/>
+          <w:lang w:val="fr-FR"/>
+        </w:rPr>
+        <w:t>Servez-vous de VLOOKUP et d’autres outils pour tirer les donn</w:t>
+      </w:r>
+      <w:r>
+        <w:rPr>
+          <w:rFonts w:ascii="Proxima Nova" w:eastAsia="Proxima Nova" w:hAnsi="Proxima Nova" w:cs="Proxima Nova"/>
+          <w:sz w:val="26"/>
+          <w:szCs w:val="26"/>
+          <w:lang w:val="fr-FR"/>
+        </w:rPr>
+        <w:t>ées depuis ce deuxième fichier vers le premier.</w:t>
+      </w:r>
       <w:bookmarkStart w:id="0" w:name="_GoBack"/>
       <w:bookmarkEnd w:id="0"/>
     </w:p>
@@ -250,101 +305,124 @@
           <w:lang w:val="fr-FR"/>
         </w:rPr>
       </w:pPr>
-      <w:r>
-        <w:rPr>
-          <w:rFonts w:ascii="Proxima Nova" w:eastAsia="Proxima Nova" w:hAnsi="Proxima Nova" w:cs="Proxima Nova"/>
-          <w:sz w:val="26"/>
-          <w:szCs w:val="26"/>
-          <w:highlight w:val="red"/>
-          <w:lang w:val="fr-FR"/>
-        </w:rPr>
-        <w:t xml:space="preserve">2. </w:t>
-      </w:r>
-      <w:proofErr w:type="spellStart"/>
-      <w:r>
-        <w:rPr>
-          <w:rFonts w:ascii="Proxima Nova" w:eastAsia="Proxima Nova" w:hAnsi="Proxima Nova" w:cs="Proxima Nova"/>
-          <w:sz w:val="26"/>
-          <w:szCs w:val="26"/>
-          <w:highlight w:val="red"/>
-          <w:lang w:val="fr-FR"/>
-        </w:rPr>
-        <w:t>Bring</w:t>
-      </w:r>
-      <w:proofErr w:type="spellEnd"/>
-      <w:r>
-        <w:rPr>
-          <w:rFonts w:ascii="Proxima Nova" w:eastAsia="Proxima Nova" w:hAnsi="Proxima Nova" w:cs="Proxima Nova"/>
-          <w:sz w:val="26"/>
-          <w:szCs w:val="26"/>
-          <w:highlight w:val="red"/>
-          <w:lang w:val="fr-FR"/>
-        </w:rPr>
-        <w:t xml:space="preserve"> in </w:t>
-      </w:r>
-      <w:proofErr w:type="spellStart"/>
-      <w:r>
-        <w:rPr>
-          <w:rFonts w:ascii="Proxima Nova" w:eastAsia="Proxima Nova" w:hAnsi="Proxima Nova" w:cs="Proxima Nova"/>
-          <w:sz w:val="26"/>
-          <w:szCs w:val="26"/>
-          <w:highlight w:val="red"/>
-          <w:lang w:val="fr-FR"/>
-        </w:rPr>
-        <w:t>another</w:t>
-      </w:r>
-      <w:proofErr w:type="spellEnd"/>
-      <w:r>
-        <w:rPr>
-          <w:rFonts w:ascii="Proxima Nova" w:eastAsia="Proxima Nova" w:hAnsi="Proxima Nova" w:cs="Proxima Nova"/>
-          <w:sz w:val="26"/>
-          <w:szCs w:val="26"/>
-          <w:highlight w:val="red"/>
-          <w:lang w:val="fr-FR"/>
-        </w:rPr>
-        <w:t xml:space="preserve"> </w:t>
-      </w:r>
-      <w:proofErr w:type="spellStart"/>
-      <w:r>
-        <w:rPr>
-          <w:rFonts w:ascii="Proxima Nova" w:eastAsia="Proxima Nova" w:hAnsi="Proxima Nova" w:cs="Proxima Nova"/>
-          <w:sz w:val="26"/>
-          <w:szCs w:val="26"/>
-          <w:highlight w:val="red"/>
-          <w:lang w:val="fr-FR"/>
-        </w:rPr>
-        <w:t>dataset</w:t>
-      </w:r>
-      <w:proofErr w:type="spellEnd"/>
-      <w:r>
-        <w:rPr>
-          <w:rFonts w:ascii="Proxima Nova" w:eastAsia="Proxima Nova" w:hAnsi="Proxima Nova" w:cs="Proxima Nova"/>
-          <w:sz w:val="26"/>
-          <w:szCs w:val="26"/>
-          <w:highlight w:val="red"/>
-          <w:lang w:val="fr-FR"/>
-        </w:rPr>
-        <w:t>.</w:t>
-      </w:r>
     </w:p>
     <w:p>
       <w:pPr>
-        <w:ind w:left="1080" w:firstLine="0"/>
-        <w:rPr>
-          <w:rFonts w:ascii="Proxima Nova" w:eastAsia="Proxima Nova" w:hAnsi="Proxima Nova" w:cs="Proxima Nova"/>
-          <w:sz w:val="26"/>
-          <w:szCs w:val="26"/>
-          <w:lang w:val="fr-FR"/>
-        </w:rPr>
-      </w:pPr>
-      <w:r>
-        <w:rPr>
-          <w:rFonts w:ascii="Proxima Nova" w:eastAsia="Proxima Nova" w:hAnsi="Proxima Nova" w:cs="Proxima Nova"/>
-          <w:sz w:val="26"/>
-          <w:szCs w:val="26"/>
-          <w:lang w:val="fr-FR"/>
-        </w:rPr>
-        <w:t xml:space="preserve">Options for the second </w:t>
+        <w:rPr>
+          <w:rFonts w:ascii="Proxima Nova" w:eastAsia="Proxima Nova" w:hAnsi="Proxima Nova" w:cs="Proxima Nova"/>
+          <w:sz w:val="26"/>
+          <w:szCs w:val="26"/>
+          <w:lang w:val="fr-FR"/>
+        </w:rPr>
+      </w:pPr>
+      <w:r>
+        <w:rPr>
+          <w:rFonts w:ascii="Proxima Nova" w:eastAsia="Proxima Nova" w:hAnsi="Proxima Nova" w:cs="Proxima Nova"/>
+          <w:sz w:val="26"/>
+          <w:szCs w:val="26"/>
+          <w:lang w:val="fr-FR"/>
+        </w:rPr>
+        <w:t xml:space="preserve">3.  </w:t>
+      </w:r>
+      <w:proofErr w:type="spellStart"/>
+      <w:r>
+        <w:rPr>
+          <w:rFonts w:ascii="Proxima Nova" w:eastAsia="Proxima Nova" w:hAnsi="Proxima Nova" w:cs="Proxima Nova"/>
+          <w:sz w:val="26"/>
+          <w:szCs w:val="26"/>
+          <w:lang w:val="fr-FR"/>
+        </w:rPr>
+        <w:t>Find</w:t>
+      </w:r>
+      <w:proofErr w:type="spellEnd"/>
+      <w:r>
+        <w:rPr>
+          <w:rFonts w:ascii="Proxima Nova" w:eastAsia="Proxima Nova" w:hAnsi="Proxima Nova" w:cs="Proxima Nova"/>
+          <w:sz w:val="26"/>
+          <w:szCs w:val="26"/>
+          <w:lang w:val="fr-FR"/>
+        </w:rPr>
+        <w:t xml:space="preserve"> 2 or 3 </w:t>
+      </w:r>
+      <w:proofErr w:type="spellStart"/>
+      <w:r>
+        <w:rPr>
+          <w:rFonts w:ascii="Proxima Nova" w:eastAsia="Proxima Nova" w:hAnsi="Proxima Nova" w:cs="Proxima Nova"/>
+          <w:sz w:val="26"/>
+          <w:szCs w:val="26"/>
+          <w:lang w:val="fr-FR"/>
+        </w:rPr>
+        <w:t>interesting</w:t>
+      </w:r>
+      <w:proofErr w:type="spellEnd"/>
+      <w:r>
+        <w:rPr>
+          <w:rFonts w:ascii="Proxima Nova" w:eastAsia="Proxima Nova" w:hAnsi="Proxima Nova" w:cs="Proxima Nova"/>
+          <w:sz w:val="26"/>
+          <w:szCs w:val="26"/>
+          <w:lang w:val="fr-FR"/>
+        </w:rPr>
+        <w:t xml:space="preserve"> </w:t>
+      </w:r>
+      <w:proofErr w:type="spellStart"/>
+      <w:r>
+        <w:rPr>
+          <w:rFonts w:ascii="Proxima Nova" w:eastAsia="Proxima Nova" w:hAnsi="Proxima Nova" w:cs="Proxima Nova"/>
+          <w:sz w:val="26"/>
+          <w:szCs w:val="26"/>
+          <w:lang w:val="fr-FR"/>
+        </w:rPr>
+        <w:t>things</w:t>
+      </w:r>
+      <w:proofErr w:type="spellEnd"/>
+      <w:r>
+        <w:rPr>
+          <w:rFonts w:ascii="Proxima Nova" w:eastAsia="Proxima Nova" w:hAnsi="Proxima Nova" w:cs="Proxima Nova"/>
+          <w:sz w:val="26"/>
+          <w:szCs w:val="26"/>
+          <w:lang w:val="fr-FR"/>
+        </w:rPr>
+        <w:t xml:space="preserve"> in </w:t>
+      </w:r>
+      <w:proofErr w:type="spellStart"/>
+      <w:r>
+        <w:rPr>
+          <w:rFonts w:ascii="Proxima Nova" w:eastAsia="Proxima Nova" w:hAnsi="Proxima Nova" w:cs="Proxima Nova"/>
+          <w:sz w:val="26"/>
+          <w:szCs w:val="26"/>
+          <w:lang w:val="fr-FR"/>
+        </w:rPr>
+        <w:t>your</w:t>
+      </w:r>
+      <w:proofErr w:type="spellEnd"/>
+      <w:r>
+        <w:rPr>
+          <w:rFonts w:ascii="Proxima Nova" w:eastAsia="Proxima Nova" w:hAnsi="Proxima Nova" w:cs="Proxima Nova"/>
+          <w:sz w:val="26"/>
+          <w:szCs w:val="26"/>
+          <w:lang w:val="fr-FR"/>
+        </w:rPr>
+        <w:t xml:space="preserve"> new </w:t>
+      </w:r>
+      <w:proofErr w:type="spellStart"/>
+      <w:r>
+        <w:rPr>
+          <w:rFonts w:ascii="Proxima Nova" w:eastAsia="Proxima Nova" w:hAnsi="Proxima Nova" w:cs="Proxima Nova"/>
+          <w:sz w:val="26"/>
+          <w:szCs w:val="26"/>
+          <w:lang w:val="fr-FR"/>
+        </w:rPr>
+        <w:t>combined</w:t>
+      </w:r>
+      <w:proofErr w:type="spellEnd"/>
+      <w:r>
+        <w:rPr>
+          <w:rFonts w:ascii="Proxima Nova" w:eastAsia="Proxima Nova" w:hAnsi="Proxima Nova" w:cs="Proxima Nova"/>
+          <w:sz w:val="26"/>
+          <w:szCs w:val="26"/>
+          <w:lang w:val="fr-FR"/>
+        </w:rPr>
+        <w:t xml:space="preserve"> </w:t>
       </w:r>
       <w:proofErr w:type="spellStart"/>
       <w:r>
@@ -364,335 +442,7 @@
           <w:szCs w:val="26"/>
           <w:lang w:val="fr-FR"/>
         </w:rPr>
-        <w:t xml:space="preserve"> are </w:t>
-      </w:r>
-      <w:proofErr w:type="spellStart"/>
-      <w:r>
-        <w:rPr>
-          <w:rFonts w:ascii="Proxima Nova" w:eastAsia="Proxima Nova" w:hAnsi="Proxima Nova" w:cs="Proxima Nova"/>
-          <w:sz w:val="26"/>
-          <w:szCs w:val="26"/>
-          <w:lang w:val="fr-FR"/>
-        </w:rPr>
-        <w:t>listed</w:t>
-      </w:r>
-      <w:proofErr w:type="spellEnd"/>
-      <w:r>
-        <w:rPr>
-          <w:rFonts w:ascii="Proxima Nova" w:eastAsia="Proxima Nova" w:hAnsi="Proxima Nova" w:cs="Proxima Nova"/>
-          <w:sz w:val="26"/>
-          <w:szCs w:val="26"/>
-          <w:lang w:val="fr-FR"/>
-        </w:rPr>
-        <w:t xml:space="preserve"> in the </w:t>
-      </w:r>
-      <w:proofErr w:type="spellStart"/>
-      <w:r>
-        <w:rPr>
-          <w:rFonts w:ascii="Proxima Nova" w:eastAsia="Proxima Nova" w:hAnsi="Proxima Nova" w:cs="Proxima Nova"/>
-          <w:sz w:val="26"/>
-          <w:szCs w:val="26"/>
-          <w:lang w:val="fr-FR"/>
-        </w:rPr>
-        <w:t>bullet</w:t>
-      </w:r>
-      <w:proofErr w:type="spellEnd"/>
-      <w:r>
-        <w:rPr>
-          <w:rFonts w:ascii="Proxima Nova" w:eastAsia="Proxima Nova" w:hAnsi="Proxima Nova" w:cs="Proxima Nova"/>
-          <w:sz w:val="26"/>
-          <w:szCs w:val="26"/>
-          <w:lang w:val="fr-FR"/>
-        </w:rPr>
-        <w:t xml:space="preserve"> points. </w:t>
-      </w:r>
-      <w:proofErr w:type="spellStart"/>
-      <w:r>
-        <w:rPr>
-          <w:rFonts w:ascii="Proxima Nova" w:eastAsia="Proxima Nova" w:hAnsi="Proxima Nova" w:cs="Proxima Nova"/>
-          <w:sz w:val="26"/>
-          <w:szCs w:val="26"/>
-          <w:lang w:val="fr-FR"/>
-        </w:rPr>
-        <w:t>Some</w:t>
-      </w:r>
-      <w:proofErr w:type="spellEnd"/>
-      <w:r>
-        <w:rPr>
-          <w:rFonts w:ascii="Proxima Nova" w:eastAsia="Proxima Nova" w:hAnsi="Proxima Nova" w:cs="Proxima Nova"/>
-          <w:sz w:val="26"/>
-          <w:szCs w:val="26"/>
-          <w:lang w:val="fr-FR"/>
-        </w:rPr>
-        <w:t xml:space="preserve"> </w:t>
-      </w:r>
-      <w:proofErr w:type="spellStart"/>
-      <w:r>
-        <w:rPr>
-          <w:rFonts w:ascii="Proxima Nova" w:eastAsia="Proxima Nova" w:hAnsi="Proxima Nova" w:cs="Proxima Nova"/>
-          <w:sz w:val="26"/>
-          <w:szCs w:val="26"/>
-          <w:lang w:val="fr-FR"/>
-        </w:rPr>
-        <w:t>we</w:t>
-      </w:r>
-      <w:proofErr w:type="spellEnd"/>
-      <w:r>
-        <w:rPr>
-          <w:rFonts w:ascii="Proxima Nova" w:eastAsia="Proxima Nova" w:hAnsi="Proxima Nova" w:cs="Proxima Nova"/>
-          <w:sz w:val="26"/>
-          <w:szCs w:val="26"/>
-          <w:lang w:val="fr-FR"/>
-        </w:rPr>
-        <w:t xml:space="preserve"> have </w:t>
-      </w:r>
-      <w:proofErr w:type="spellStart"/>
-      <w:r>
-        <w:rPr>
-          <w:rFonts w:ascii="Proxima Nova" w:eastAsia="Proxima Nova" w:hAnsi="Proxima Nova" w:cs="Proxima Nova"/>
-          <w:sz w:val="26"/>
-          <w:szCs w:val="26"/>
-          <w:lang w:val="fr-FR"/>
-        </w:rPr>
-        <w:t>already</w:t>
-      </w:r>
-      <w:proofErr w:type="spellEnd"/>
-      <w:r>
-        <w:rPr>
-          <w:rFonts w:ascii="Proxima Nova" w:eastAsia="Proxima Nova" w:hAnsi="Proxima Nova" w:cs="Proxima Nova"/>
-          <w:sz w:val="26"/>
-          <w:szCs w:val="26"/>
-          <w:lang w:val="fr-FR"/>
-        </w:rPr>
-        <w:t xml:space="preserve"> </w:t>
-      </w:r>
-      <w:proofErr w:type="spellStart"/>
-      <w:r>
-        <w:rPr>
-          <w:rFonts w:ascii="Proxima Nova" w:eastAsia="Proxima Nova" w:hAnsi="Proxima Nova" w:cs="Proxima Nova"/>
-          <w:sz w:val="26"/>
-          <w:szCs w:val="26"/>
-          <w:lang w:val="fr-FR"/>
-        </w:rPr>
-        <w:t>provided</w:t>
-      </w:r>
-      <w:proofErr w:type="spellEnd"/>
-      <w:r>
-        <w:rPr>
-          <w:rFonts w:ascii="Proxima Nova" w:eastAsia="Proxima Nova" w:hAnsi="Proxima Nova" w:cs="Proxima Nova"/>
-          <w:sz w:val="26"/>
-          <w:szCs w:val="26"/>
-          <w:lang w:val="fr-FR"/>
-        </w:rPr>
-        <w:t xml:space="preserve"> in </w:t>
-      </w:r>
-      <w:hyperlink r:id="rId5" w:anchor="gid=1548259387">
-        <w:proofErr w:type="spellStart"/>
-        <w:r>
-          <w:rPr>
-            <w:rFonts w:ascii="Proxima Nova" w:eastAsia="Proxima Nova" w:hAnsi="Proxima Nova" w:cs="Proxima Nova"/>
-            <w:color w:val="1155CC"/>
-            <w:sz w:val="26"/>
-            <w:szCs w:val="26"/>
-            <w:u w:val="single"/>
-            <w:lang w:val="fr-FR"/>
-          </w:rPr>
-          <w:t>this</w:t>
-        </w:r>
-        <w:proofErr w:type="spellEnd"/>
-        <w:r>
-          <w:rPr>
-            <w:rFonts w:ascii="Proxima Nova" w:eastAsia="Proxima Nova" w:hAnsi="Proxima Nova" w:cs="Proxima Nova"/>
-            <w:color w:val="1155CC"/>
-            <w:sz w:val="26"/>
-            <w:szCs w:val="26"/>
-            <w:u w:val="single"/>
-            <w:lang w:val="fr-FR"/>
-          </w:rPr>
-          <w:t xml:space="preserve"> </w:t>
-        </w:r>
-        <w:proofErr w:type="spellStart"/>
-        <w:r>
-          <w:rPr>
-            <w:rFonts w:ascii="Proxima Nova" w:eastAsia="Proxima Nova" w:hAnsi="Proxima Nova" w:cs="Proxima Nova"/>
-            <w:color w:val="1155CC"/>
-            <w:sz w:val="26"/>
-            <w:szCs w:val="26"/>
-            <w:u w:val="single"/>
-            <w:lang w:val="fr-FR"/>
-          </w:rPr>
-          <w:t>reference</w:t>
-        </w:r>
-        <w:proofErr w:type="spellEnd"/>
-        <w:r>
-          <w:rPr>
-            <w:rFonts w:ascii="Proxima Nova" w:eastAsia="Proxima Nova" w:hAnsi="Proxima Nova" w:cs="Proxima Nova"/>
-            <w:color w:val="1155CC"/>
-            <w:sz w:val="26"/>
-            <w:szCs w:val="26"/>
-            <w:u w:val="single"/>
-            <w:lang w:val="fr-FR"/>
-          </w:rPr>
-          <w:t xml:space="preserve"> file</w:t>
-        </w:r>
-      </w:hyperlink>
-      <w:r>
-        <w:rPr>
-          <w:rFonts w:ascii="Proxima Nova" w:eastAsia="Proxima Nova" w:hAnsi="Proxima Nova" w:cs="Proxima Nova"/>
-          <w:sz w:val="26"/>
-          <w:szCs w:val="26"/>
-          <w:lang w:val="fr-FR"/>
-        </w:rPr>
-        <w:t>. Use VLOOKU</w:t>
-      </w:r>
-      <w:r>
-        <w:rPr>
-          <w:rFonts w:ascii="Proxima Nova" w:eastAsia="Proxima Nova" w:hAnsi="Proxima Nova" w:cs="Proxima Nova"/>
-          <w:sz w:val="26"/>
-          <w:szCs w:val="26"/>
-          <w:lang w:val="fr-FR"/>
-        </w:rPr>
-        <w:t xml:space="preserve">P and </w:t>
-      </w:r>
-      <w:proofErr w:type="spellStart"/>
-      <w:r>
-        <w:rPr>
-          <w:rFonts w:ascii="Proxima Nova" w:eastAsia="Proxima Nova" w:hAnsi="Proxima Nova" w:cs="Proxima Nova"/>
-          <w:sz w:val="26"/>
-          <w:szCs w:val="26"/>
-          <w:lang w:val="fr-FR"/>
-        </w:rPr>
-        <w:t>other</w:t>
-      </w:r>
-      <w:proofErr w:type="spellEnd"/>
-      <w:r>
-        <w:rPr>
-          <w:rFonts w:ascii="Proxima Nova" w:eastAsia="Proxima Nova" w:hAnsi="Proxima Nova" w:cs="Proxima Nova"/>
-          <w:sz w:val="26"/>
-          <w:szCs w:val="26"/>
-          <w:lang w:val="fr-FR"/>
-        </w:rPr>
-        <w:t xml:space="preserve"> </w:t>
-      </w:r>
-      <w:proofErr w:type="spellStart"/>
-      <w:r>
-        <w:rPr>
-          <w:rFonts w:ascii="Proxima Nova" w:eastAsia="Proxima Nova" w:hAnsi="Proxima Nova" w:cs="Proxima Nova"/>
-          <w:sz w:val="26"/>
-          <w:szCs w:val="26"/>
-          <w:lang w:val="fr-FR"/>
-        </w:rPr>
-        <w:t>tools</w:t>
-      </w:r>
-      <w:proofErr w:type="spellEnd"/>
-      <w:r>
-        <w:rPr>
-          <w:rFonts w:ascii="Proxima Nova" w:eastAsia="Proxima Nova" w:hAnsi="Proxima Nova" w:cs="Proxima Nova"/>
-          <w:sz w:val="26"/>
-          <w:szCs w:val="26"/>
-          <w:lang w:val="fr-FR"/>
-        </w:rPr>
-        <w:t xml:space="preserve"> to pull info </w:t>
-      </w:r>
-      <w:proofErr w:type="spellStart"/>
-      <w:r>
-        <w:rPr>
-          <w:rFonts w:ascii="Proxima Nova" w:eastAsia="Proxima Nova" w:hAnsi="Proxima Nova" w:cs="Proxima Nova"/>
-          <w:sz w:val="26"/>
-          <w:szCs w:val="26"/>
-          <w:lang w:val="fr-FR"/>
-        </w:rPr>
-        <w:t>from</w:t>
-      </w:r>
-      <w:proofErr w:type="spellEnd"/>
-      <w:r>
-        <w:rPr>
-          <w:rFonts w:ascii="Proxima Nova" w:eastAsia="Proxima Nova" w:hAnsi="Proxima Nova" w:cs="Proxima Nova"/>
-          <w:sz w:val="26"/>
-          <w:szCs w:val="26"/>
-          <w:lang w:val="fr-FR"/>
-        </w:rPr>
-        <w:t xml:space="preserve"> </w:t>
-      </w:r>
-      <w:proofErr w:type="spellStart"/>
-      <w:r>
-        <w:rPr>
-          <w:rFonts w:ascii="Proxima Nova" w:eastAsia="Proxima Nova" w:hAnsi="Proxima Nova" w:cs="Proxima Nova"/>
-          <w:sz w:val="26"/>
-          <w:szCs w:val="26"/>
-          <w:lang w:val="fr-FR"/>
-        </w:rPr>
-        <w:t>that</w:t>
-      </w:r>
-      <w:proofErr w:type="spellEnd"/>
-      <w:r>
-        <w:rPr>
-          <w:rFonts w:ascii="Proxima Nova" w:eastAsia="Proxima Nova" w:hAnsi="Proxima Nova" w:cs="Proxima Nova"/>
-          <w:sz w:val="26"/>
-          <w:szCs w:val="26"/>
-          <w:lang w:val="fr-FR"/>
-        </w:rPr>
-        <w:t xml:space="preserve"> second </w:t>
-      </w:r>
-      <w:proofErr w:type="spellStart"/>
-      <w:r>
-        <w:rPr>
-          <w:rFonts w:ascii="Proxima Nova" w:eastAsia="Proxima Nova" w:hAnsi="Proxima Nova" w:cs="Proxima Nova"/>
-          <w:sz w:val="26"/>
-          <w:szCs w:val="26"/>
-          <w:lang w:val="fr-FR"/>
-        </w:rPr>
-        <w:t>dataset</w:t>
-      </w:r>
-      <w:proofErr w:type="spellEnd"/>
-      <w:r>
-        <w:rPr>
-          <w:rFonts w:ascii="Proxima Nova" w:eastAsia="Proxima Nova" w:hAnsi="Proxima Nova" w:cs="Proxima Nova"/>
-          <w:sz w:val="26"/>
-          <w:szCs w:val="26"/>
-          <w:lang w:val="fr-FR"/>
-        </w:rPr>
-        <w:t xml:space="preserve"> </w:t>
-      </w:r>
-      <w:proofErr w:type="spellStart"/>
-      <w:r>
-        <w:rPr>
-          <w:rFonts w:ascii="Proxima Nova" w:eastAsia="Proxima Nova" w:hAnsi="Proxima Nova" w:cs="Proxima Nova"/>
-          <w:sz w:val="26"/>
-          <w:szCs w:val="26"/>
-          <w:lang w:val="fr-FR"/>
-        </w:rPr>
-        <w:t>into</w:t>
-      </w:r>
-      <w:proofErr w:type="spellEnd"/>
-      <w:r>
-        <w:rPr>
-          <w:rFonts w:ascii="Proxima Nova" w:eastAsia="Proxima Nova" w:hAnsi="Proxima Nova" w:cs="Proxima Nova"/>
-          <w:sz w:val="26"/>
-          <w:szCs w:val="26"/>
-          <w:lang w:val="fr-FR"/>
-        </w:rPr>
-        <w:t xml:space="preserve"> </w:t>
-      </w:r>
-      <w:proofErr w:type="spellStart"/>
-      <w:r>
-        <w:rPr>
-          <w:rFonts w:ascii="Proxima Nova" w:eastAsia="Proxima Nova" w:hAnsi="Proxima Nova" w:cs="Proxima Nova"/>
-          <w:sz w:val="26"/>
-          <w:szCs w:val="26"/>
-          <w:lang w:val="fr-FR"/>
-        </w:rPr>
-        <w:t>your</w:t>
-      </w:r>
-      <w:proofErr w:type="spellEnd"/>
-      <w:r>
-        <w:rPr>
-          <w:rFonts w:ascii="Proxima Nova" w:eastAsia="Proxima Nova" w:hAnsi="Proxima Nova" w:cs="Proxima Nova"/>
-          <w:sz w:val="26"/>
-          <w:szCs w:val="26"/>
-          <w:lang w:val="fr-FR"/>
-        </w:rPr>
-        <w:t xml:space="preserve"> first one.</w:t>
+        <w:t xml:space="preserve">. </w:t>
       </w:r>
     </w:p>
     <w:p>
@@ -721,138 +471,488 @@
           <w:szCs w:val="26"/>
           <w:lang w:val="fr-FR"/>
         </w:rPr>
-        <w:t xml:space="preserve">3.  </w:t>
-      </w:r>
-      <w:proofErr w:type="spellStart"/>
-      <w:r>
-        <w:rPr>
-          <w:rFonts w:ascii="Proxima Nova" w:eastAsia="Proxima Nova" w:hAnsi="Proxima Nova" w:cs="Proxima Nova"/>
-          <w:sz w:val="26"/>
-          <w:szCs w:val="26"/>
-          <w:lang w:val="fr-FR"/>
-        </w:rPr>
-        <w:t>Find</w:t>
-      </w:r>
-      <w:proofErr w:type="spellEnd"/>
-      <w:r>
-        <w:rPr>
-          <w:rFonts w:ascii="Proxima Nova" w:eastAsia="Proxima Nova" w:hAnsi="Proxima Nova" w:cs="Proxima Nova"/>
-          <w:sz w:val="26"/>
-          <w:szCs w:val="26"/>
-          <w:lang w:val="fr-FR"/>
-        </w:rPr>
-        <w:t xml:space="preserve"> 2 or 3 </w:t>
-      </w:r>
-      <w:proofErr w:type="spellStart"/>
-      <w:r>
-        <w:rPr>
-          <w:rFonts w:ascii="Proxima Nova" w:eastAsia="Proxima Nova" w:hAnsi="Proxima Nova" w:cs="Proxima Nova"/>
-          <w:sz w:val="26"/>
-          <w:szCs w:val="26"/>
-          <w:lang w:val="fr-FR"/>
-        </w:rPr>
-        <w:t>interesting</w:t>
-      </w:r>
-      <w:proofErr w:type="spellEnd"/>
-      <w:r>
-        <w:rPr>
-          <w:rFonts w:ascii="Proxima Nova" w:eastAsia="Proxima Nova" w:hAnsi="Proxima Nova" w:cs="Proxima Nova"/>
-          <w:sz w:val="26"/>
-          <w:szCs w:val="26"/>
-          <w:lang w:val="fr-FR"/>
-        </w:rPr>
-        <w:t xml:space="preserve"> </w:t>
-      </w:r>
-      <w:proofErr w:type="spellStart"/>
-      <w:r>
-        <w:rPr>
-          <w:rFonts w:ascii="Proxima Nova" w:eastAsia="Proxima Nova" w:hAnsi="Proxima Nova" w:cs="Proxima Nova"/>
-          <w:sz w:val="26"/>
-          <w:szCs w:val="26"/>
-          <w:lang w:val="fr-FR"/>
-        </w:rPr>
-        <w:t>things</w:t>
-      </w:r>
-      <w:proofErr w:type="spellEnd"/>
-      <w:r>
-        <w:rPr>
-          <w:rFonts w:ascii="Proxima Nova" w:eastAsia="Proxima Nova" w:hAnsi="Proxima Nova" w:cs="Proxima Nova"/>
-          <w:sz w:val="26"/>
-          <w:szCs w:val="26"/>
-          <w:lang w:val="fr-FR"/>
-        </w:rPr>
-        <w:t xml:space="preserve"> in </w:t>
-      </w:r>
-      <w:proofErr w:type="spellStart"/>
-      <w:r>
-        <w:rPr>
-          <w:rFonts w:ascii="Proxima Nova" w:eastAsia="Proxima Nova" w:hAnsi="Proxima Nova" w:cs="Proxima Nova"/>
-          <w:sz w:val="26"/>
-          <w:szCs w:val="26"/>
-          <w:lang w:val="fr-FR"/>
-        </w:rPr>
-        <w:t>your</w:t>
-      </w:r>
-      <w:proofErr w:type="spellEnd"/>
-      <w:r>
-        <w:rPr>
-          <w:rFonts w:ascii="Proxima Nova" w:eastAsia="Proxima Nova" w:hAnsi="Proxima Nova" w:cs="Proxima Nova"/>
-          <w:sz w:val="26"/>
-          <w:szCs w:val="26"/>
-          <w:lang w:val="fr-FR"/>
-        </w:rPr>
-        <w:t xml:space="preserve"> new </w:t>
-      </w:r>
-      <w:proofErr w:type="spellStart"/>
-      <w:r>
-        <w:rPr>
-          <w:rFonts w:ascii="Proxima Nova" w:eastAsia="Proxima Nova" w:hAnsi="Proxima Nova" w:cs="Proxima Nova"/>
-          <w:sz w:val="26"/>
-          <w:szCs w:val="26"/>
-          <w:lang w:val="fr-FR"/>
-        </w:rPr>
-        <w:t>combined</w:t>
-      </w:r>
-      <w:proofErr w:type="spellEnd"/>
-      <w:r>
-        <w:rPr>
-          <w:rFonts w:ascii="Proxima Nova" w:eastAsia="Proxima Nova" w:hAnsi="Proxima Nova" w:cs="Proxima Nova"/>
-          <w:sz w:val="26"/>
-          <w:szCs w:val="26"/>
-          <w:lang w:val="fr-FR"/>
-        </w:rPr>
-        <w:t xml:space="preserve"> </w:t>
-      </w:r>
-      <w:proofErr w:type="spellStart"/>
-      <w:r>
-        <w:rPr>
-          <w:rFonts w:ascii="Proxima Nova" w:eastAsia="Proxima Nova" w:hAnsi="Proxima Nova" w:cs="Proxima Nova"/>
-          <w:sz w:val="26"/>
-          <w:szCs w:val="26"/>
-          <w:lang w:val="fr-FR"/>
-        </w:rPr>
-        <w:t>dataset</w:t>
-      </w:r>
-      <w:proofErr w:type="spellEnd"/>
-      <w:r>
-        <w:rPr>
-          <w:rFonts w:ascii="Proxima Nova" w:eastAsia="Proxima Nova" w:hAnsi="Proxima Nova" w:cs="Proxima Nova"/>
-          <w:sz w:val="26"/>
-          <w:szCs w:val="26"/>
-          <w:lang w:val="fr-FR"/>
-        </w:rPr>
-        <w:t xml:space="preserve">. </w:t>
+        <w:t xml:space="preserve">4.  </w:t>
+      </w:r>
+      <w:proofErr w:type="spellStart"/>
+      <w:r>
+        <w:rPr>
+          <w:rFonts w:ascii="Proxima Nova" w:eastAsia="Proxima Nova" w:hAnsi="Proxima Nova" w:cs="Proxima Nova"/>
+          <w:sz w:val="26"/>
+          <w:szCs w:val="26"/>
+          <w:lang w:val="fr-FR"/>
+        </w:rPr>
+        <w:t>Keep</w:t>
+      </w:r>
+      <w:proofErr w:type="spellEnd"/>
+      <w:r>
+        <w:rPr>
+          <w:rFonts w:ascii="Proxima Nova" w:eastAsia="Proxima Nova" w:hAnsi="Proxima Nova" w:cs="Proxima Nova"/>
+          <w:sz w:val="26"/>
+          <w:szCs w:val="26"/>
+          <w:lang w:val="fr-FR"/>
+        </w:rPr>
+        <w:t xml:space="preserve"> </w:t>
+      </w:r>
+      <w:proofErr w:type="spellStart"/>
+      <w:r>
+        <w:rPr>
+          <w:rFonts w:ascii="Proxima Nova" w:eastAsia="Proxima Nova" w:hAnsi="Proxima Nova" w:cs="Proxima Nova"/>
+          <w:sz w:val="26"/>
+          <w:szCs w:val="26"/>
+          <w:lang w:val="fr-FR"/>
+        </w:rPr>
+        <w:t>track</w:t>
+      </w:r>
+      <w:proofErr w:type="spellEnd"/>
+      <w:r>
+        <w:rPr>
+          <w:rFonts w:ascii="Proxima Nova" w:eastAsia="Proxima Nova" w:hAnsi="Proxima Nova" w:cs="Proxima Nova"/>
+          <w:sz w:val="26"/>
+          <w:szCs w:val="26"/>
+          <w:lang w:val="fr-FR"/>
+        </w:rPr>
+        <w:t xml:space="preserve"> of </w:t>
+      </w:r>
+      <w:proofErr w:type="spellStart"/>
+      <w:r>
+        <w:rPr>
+          <w:rFonts w:ascii="Proxima Nova" w:eastAsia="Proxima Nova" w:hAnsi="Proxima Nova" w:cs="Proxima Nova"/>
+          <w:sz w:val="26"/>
+          <w:szCs w:val="26"/>
+          <w:lang w:val="fr-FR"/>
+        </w:rPr>
+        <w:t>what</w:t>
+      </w:r>
+      <w:proofErr w:type="spellEnd"/>
+      <w:r>
+        <w:rPr>
+          <w:rFonts w:ascii="Proxima Nova" w:eastAsia="Proxima Nova" w:hAnsi="Proxima Nova" w:cs="Proxima Nova"/>
+          <w:sz w:val="26"/>
+          <w:szCs w:val="26"/>
+          <w:lang w:val="fr-FR"/>
+        </w:rPr>
+        <w:t xml:space="preserve"> </w:t>
+      </w:r>
+      <w:proofErr w:type="spellStart"/>
+      <w:r>
+        <w:rPr>
+          <w:rFonts w:ascii="Proxima Nova" w:eastAsia="Proxima Nova" w:hAnsi="Proxima Nova" w:cs="Proxima Nova"/>
+          <w:sz w:val="26"/>
+          <w:szCs w:val="26"/>
+          <w:lang w:val="fr-FR"/>
+        </w:rPr>
+        <w:t>you</w:t>
+      </w:r>
+      <w:proofErr w:type="spellEnd"/>
+      <w:r>
+        <w:rPr>
+          <w:rFonts w:ascii="Proxima Nova" w:eastAsia="Proxima Nova" w:hAnsi="Proxima Nova" w:cs="Proxima Nova"/>
+          <w:sz w:val="26"/>
+          <w:szCs w:val="26"/>
+          <w:lang w:val="fr-FR"/>
+        </w:rPr>
+        <w:t xml:space="preserve"> </w:t>
+      </w:r>
+      <w:proofErr w:type="gramStart"/>
+      <w:r>
+        <w:rPr>
+          <w:rFonts w:ascii="Proxima Nova" w:eastAsia="Proxima Nova" w:hAnsi="Proxima Nova" w:cs="Proxima Nova"/>
+          <w:sz w:val="26"/>
+          <w:szCs w:val="26"/>
+          <w:lang w:val="fr-FR"/>
+        </w:rPr>
+        <w:t>do!</w:t>
+      </w:r>
+      <w:proofErr w:type="gramEnd"/>
+      <w:r>
+        <w:rPr>
+          <w:rFonts w:ascii="Proxima Nova" w:eastAsia="Proxima Nova" w:hAnsi="Proxima Nova" w:cs="Proxima Nova"/>
+          <w:sz w:val="26"/>
+          <w:szCs w:val="26"/>
+          <w:lang w:val="fr-FR"/>
+        </w:rPr>
+        <w:t xml:space="preserve"> </w:t>
       </w:r>
     </w:p>
     <w:p>
       <w:pPr>
-        <w:rPr>
-          <w:rFonts w:ascii="Proxima Nova" w:eastAsia="Proxima Nova" w:hAnsi="Proxima Nova" w:cs="Proxima Nova"/>
-          <w:sz w:val="26"/>
-          <w:szCs w:val="26"/>
-          <w:lang w:val="fr-FR"/>
-        </w:rPr>
-      </w:pPr>
+        <w:ind w:left="1080" w:firstLine="0"/>
+        <w:rPr>
+          <w:rFonts w:ascii="Proxima Nova" w:eastAsia="Proxima Nova" w:hAnsi="Proxima Nova" w:cs="Proxima Nova"/>
+          <w:sz w:val="26"/>
+          <w:szCs w:val="26"/>
+          <w:lang w:val="fr-FR"/>
+        </w:rPr>
+      </w:pPr>
+      <w:r>
+        <w:rPr>
+          <w:rFonts w:ascii="Proxima Nova" w:eastAsia="Proxima Nova" w:hAnsi="Proxima Nova" w:cs="Proxima Nova"/>
+          <w:sz w:val="26"/>
+          <w:szCs w:val="26"/>
+          <w:lang w:val="fr-FR"/>
+        </w:rPr>
+        <w:t xml:space="preserve">Write </w:t>
+      </w:r>
+      <w:proofErr w:type="spellStart"/>
+      <w:r>
+        <w:rPr>
+          <w:rFonts w:ascii="Proxima Nova" w:eastAsia="Proxima Nova" w:hAnsi="Proxima Nova" w:cs="Proxima Nova"/>
+          <w:sz w:val="26"/>
+          <w:szCs w:val="26"/>
+          <w:lang w:val="fr-FR"/>
+        </w:rPr>
+        <w:t>each</w:t>
+      </w:r>
+      <w:proofErr w:type="spellEnd"/>
+      <w:r>
+        <w:rPr>
+          <w:rFonts w:ascii="Proxima Nova" w:eastAsia="Proxima Nova" w:hAnsi="Proxima Nova" w:cs="Proxima Nova"/>
+          <w:sz w:val="26"/>
+          <w:szCs w:val="26"/>
+          <w:lang w:val="fr-FR"/>
+        </w:rPr>
+        <w:t xml:space="preserve"> </w:t>
+      </w:r>
+      <w:proofErr w:type="spellStart"/>
+      <w:r>
+        <w:rPr>
+          <w:rFonts w:ascii="Proxima Nova" w:eastAsia="Proxima Nova" w:hAnsi="Proxima Nova" w:cs="Proxima Nova"/>
+          <w:sz w:val="26"/>
+          <w:szCs w:val="26"/>
+          <w:lang w:val="fr-FR"/>
+        </w:rPr>
+        <w:t>step</w:t>
+      </w:r>
+      <w:proofErr w:type="spellEnd"/>
+      <w:r>
+        <w:rPr>
+          <w:rFonts w:ascii="Proxima Nova" w:eastAsia="Proxima Nova" w:hAnsi="Proxima Nova" w:cs="Proxima Nova"/>
+          <w:sz w:val="26"/>
+          <w:szCs w:val="26"/>
+          <w:lang w:val="fr-FR"/>
+        </w:rPr>
+        <w:t xml:space="preserve"> down in a </w:t>
+      </w:r>
+      <w:proofErr w:type="spellStart"/>
+      <w:r>
+        <w:rPr>
+          <w:rFonts w:ascii="Proxima Nova" w:eastAsia="Proxima Nova" w:hAnsi="Proxima Nova" w:cs="Proxima Nova"/>
+          <w:sz w:val="26"/>
+          <w:szCs w:val="26"/>
+          <w:lang w:val="fr-FR"/>
+        </w:rPr>
+        <w:t>separate</w:t>
+      </w:r>
+      <w:proofErr w:type="spellEnd"/>
+      <w:r>
+        <w:rPr>
+          <w:rFonts w:ascii="Proxima Nova" w:eastAsia="Proxima Nova" w:hAnsi="Proxima Nova" w:cs="Proxima Nova"/>
+          <w:sz w:val="26"/>
+          <w:szCs w:val="26"/>
+          <w:lang w:val="fr-FR"/>
+        </w:rPr>
+        <w:t xml:space="preserve"> </w:t>
+      </w:r>
+      <w:proofErr w:type="spellStart"/>
+      <w:r>
+        <w:rPr>
+          <w:rFonts w:ascii="Proxima Nova" w:eastAsia="Proxima Nova" w:hAnsi="Proxima Nova" w:cs="Proxima Nova"/>
+          <w:sz w:val="26"/>
+          <w:szCs w:val="26"/>
+          <w:lang w:val="fr-FR"/>
+        </w:rPr>
+        <w:t>sheet</w:t>
+      </w:r>
+      <w:proofErr w:type="spellEnd"/>
+      <w:r>
+        <w:rPr>
+          <w:rFonts w:ascii="Proxima Nova" w:eastAsia="Proxima Nova" w:hAnsi="Proxima Nova" w:cs="Proxima Nova"/>
+          <w:sz w:val="26"/>
+          <w:szCs w:val="26"/>
+          <w:lang w:val="fr-FR"/>
+        </w:rPr>
+        <w:t xml:space="preserve"> </w:t>
+      </w:r>
+      <w:proofErr w:type="spellStart"/>
+      <w:r>
+        <w:rPr>
+          <w:rFonts w:ascii="Proxima Nova" w:eastAsia="Proxima Nova" w:hAnsi="Proxima Nova" w:cs="Proxima Nova"/>
+          <w:sz w:val="26"/>
+          <w:szCs w:val="26"/>
+          <w:lang w:val="fr-FR"/>
+        </w:rPr>
+        <w:t>so</w:t>
+      </w:r>
+      <w:proofErr w:type="spellEnd"/>
+      <w:r>
+        <w:rPr>
+          <w:rFonts w:ascii="Proxima Nova" w:eastAsia="Proxima Nova" w:hAnsi="Proxima Nova" w:cs="Proxima Nova"/>
+          <w:sz w:val="26"/>
+          <w:szCs w:val="26"/>
+          <w:lang w:val="fr-FR"/>
+        </w:rPr>
+        <w:t xml:space="preserve"> </w:t>
+      </w:r>
+      <w:proofErr w:type="spellStart"/>
+      <w:r>
+        <w:rPr>
+          <w:rFonts w:ascii="Proxima Nova" w:eastAsia="Proxima Nova" w:hAnsi="Proxima Nova" w:cs="Proxima Nova"/>
+          <w:sz w:val="26"/>
+          <w:szCs w:val="26"/>
+          <w:lang w:val="fr-FR"/>
+        </w:rPr>
+        <w:t>that</w:t>
+      </w:r>
+      <w:proofErr w:type="spellEnd"/>
+      <w:r>
+        <w:rPr>
+          <w:rFonts w:ascii="Proxima Nova" w:eastAsia="Proxima Nova" w:hAnsi="Proxima Nova" w:cs="Proxima Nova"/>
+          <w:sz w:val="26"/>
+          <w:szCs w:val="26"/>
+          <w:lang w:val="fr-FR"/>
+        </w:rPr>
+        <w:t xml:space="preserve"> if </w:t>
+      </w:r>
+      <w:proofErr w:type="spellStart"/>
+      <w:r>
+        <w:rPr>
+          <w:rFonts w:ascii="Proxima Nova" w:eastAsia="Proxima Nova" w:hAnsi="Proxima Nova" w:cs="Proxima Nova"/>
+          <w:sz w:val="26"/>
+          <w:szCs w:val="26"/>
+          <w:lang w:val="fr-FR"/>
+        </w:rPr>
+        <w:t>you</w:t>
+      </w:r>
+      <w:proofErr w:type="spellEnd"/>
+      <w:r>
+        <w:rPr>
+          <w:rFonts w:ascii="Proxima Nova" w:eastAsia="Proxima Nova" w:hAnsi="Proxima Nova" w:cs="Proxima Nova"/>
+          <w:sz w:val="26"/>
+          <w:szCs w:val="26"/>
+          <w:lang w:val="fr-FR"/>
+        </w:rPr>
+        <w:t xml:space="preserve"> </w:t>
+      </w:r>
+      <w:proofErr w:type="spellStart"/>
+      <w:r>
+        <w:rPr>
+          <w:rFonts w:ascii="Proxima Nova" w:eastAsia="Proxima Nova" w:hAnsi="Proxima Nova" w:cs="Proxima Nova"/>
+          <w:sz w:val="26"/>
+          <w:szCs w:val="26"/>
+          <w:lang w:val="fr-FR"/>
+        </w:rPr>
+        <w:t>had</w:t>
+      </w:r>
+      <w:proofErr w:type="spellEnd"/>
+      <w:r>
+        <w:rPr>
+          <w:rFonts w:ascii="Proxima Nova" w:eastAsia="Proxima Nova" w:hAnsi="Proxima Nova" w:cs="Proxima Nova"/>
+          <w:sz w:val="26"/>
+          <w:szCs w:val="26"/>
+          <w:lang w:val="fr-FR"/>
+        </w:rPr>
+        <w:t xml:space="preserve"> to show </w:t>
+      </w:r>
+      <w:proofErr w:type="spellStart"/>
+      <w:r>
+        <w:rPr>
+          <w:rFonts w:ascii="Proxima Nova" w:eastAsia="Proxima Nova" w:hAnsi="Proxima Nova" w:cs="Proxima Nova"/>
+          <w:sz w:val="26"/>
+          <w:szCs w:val="26"/>
+          <w:lang w:val="fr-FR"/>
+        </w:rPr>
+        <w:t>someone</w:t>
+      </w:r>
+      <w:proofErr w:type="spellEnd"/>
+      <w:r>
+        <w:rPr>
+          <w:rFonts w:ascii="Proxima Nova" w:eastAsia="Proxima Nova" w:hAnsi="Proxima Nova" w:cs="Proxima Nova"/>
+          <w:sz w:val="26"/>
+          <w:szCs w:val="26"/>
+          <w:lang w:val="fr-FR"/>
+        </w:rPr>
+        <w:t xml:space="preserve"> (</w:t>
+      </w:r>
+      <w:proofErr w:type="spellStart"/>
+      <w:r>
+        <w:rPr>
+          <w:rFonts w:ascii="Proxima Nova" w:eastAsia="Proxima Nova" w:hAnsi="Proxima Nova" w:cs="Proxima Nova"/>
+          <w:sz w:val="26"/>
+          <w:szCs w:val="26"/>
+          <w:lang w:val="fr-FR"/>
+        </w:rPr>
+        <w:t>say</w:t>
+      </w:r>
+      <w:proofErr w:type="spellEnd"/>
+      <w:r>
+        <w:rPr>
+          <w:rFonts w:ascii="Proxima Nova" w:eastAsia="Proxima Nova" w:hAnsi="Proxima Nova" w:cs="Proxima Nova"/>
+          <w:sz w:val="26"/>
+          <w:szCs w:val="26"/>
+          <w:lang w:val="fr-FR"/>
+        </w:rPr>
+        <w:t xml:space="preserve">, </w:t>
+      </w:r>
+      <w:proofErr w:type="spellStart"/>
+      <w:r>
+        <w:rPr>
+          <w:rFonts w:ascii="Proxima Nova" w:eastAsia="Proxima Nova" w:hAnsi="Proxima Nova" w:cs="Proxima Nova"/>
+          <w:sz w:val="26"/>
+          <w:szCs w:val="26"/>
+          <w:lang w:val="fr-FR"/>
+        </w:rPr>
+        <w:t>your</w:t>
+      </w:r>
+      <w:proofErr w:type="spellEnd"/>
+      <w:r>
+        <w:rPr>
+          <w:rFonts w:ascii="Proxima Nova" w:eastAsia="Proxima Nova" w:hAnsi="Proxima Nova" w:cs="Proxima Nova"/>
+          <w:sz w:val="26"/>
+          <w:szCs w:val="26"/>
+          <w:lang w:val="fr-FR"/>
+        </w:rPr>
+        <w:t xml:space="preserve"> editor) how </w:t>
+      </w:r>
+      <w:proofErr w:type="spellStart"/>
+      <w:r>
+        <w:rPr>
+          <w:rFonts w:ascii="Proxima Nova" w:eastAsia="Proxima Nova" w:hAnsi="Proxima Nova" w:cs="Proxima Nova"/>
+          <w:sz w:val="26"/>
+          <w:szCs w:val="26"/>
+          <w:lang w:val="fr-FR"/>
+        </w:rPr>
+        <w:t>you</w:t>
+      </w:r>
+      <w:proofErr w:type="spellEnd"/>
+      <w:r>
+        <w:rPr>
+          <w:rFonts w:ascii="Proxima Nova" w:eastAsia="Proxima Nova" w:hAnsi="Proxima Nova" w:cs="Proxima Nova"/>
+          <w:sz w:val="26"/>
+          <w:szCs w:val="26"/>
+          <w:lang w:val="fr-FR"/>
+        </w:rPr>
+        <w:t xml:space="preserve"> </w:t>
+      </w:r>
+      <w:proofErr w:type="spellStart"/>
+      <w:r>
+        <w:rPr>
+          <w:rFonts w:ascii="Proxima Nova" w:eastAsia="Proxima Nova" w:hAnsi="Proxima Nova" w:cs="Proxima Nova"/>
+          <w:sz w:val="26"/>
+          <w:szCs w:val="26"/>
+          <w:lang w:val="fr-FR"/>
+        </w:rPr>
+        <w:t>arrived</w:t>
+      </w:r>
+      <w:proofErr w:type="spellEnd"/>
+      <w:r>
+        <w:rPr>
+          <w:rFonts w:ascii="Proxima Nova" w:eastAsia="Proxima Nova" w:hAnsi="Proxima Nova" w:cs="Proxima Nova"/>
+          <w:sz w:val="26"/>
+          <w:szCs w:val="26"/>
+          <w:lang w:val="fr-FR"/>
+        </w:rPr>
+        <w:t xml:space="preserve"> at a </w:t>
+      </w:r>
+      <w:proofErr w:type="spellStart"/>
+      <w:r>
+        <w:rPr>
+          <w:rFonts w:ascii="Proxima Nova" w:eastAsia="Proxima Nova" w:hAnsi="Proxima Nova" w:cs="Proxima Nova"/>
+          <w:sz w:val="26"/>
+          <w:szCs w:val="26"/>
+          <w:lang w:val="fr-FR"/>
+        </w:rPr>
+        <w:t>dataset</w:t>
+      </w:r>
+      <w:proofErr w:type="spellEnd"/>
+      <w:r>
+        <w:rPr>
+          <w:rFonts w:ascii="Proxima Nova" w:eastAsia="Proxima Nova" w:hAnsi="Proxima Nova" w:cs="Proxima Nova"/>
+          <w:sz w:val="26"/>
+          <w:szCs w:val="26"/>
+          <w:lang w:val="fr-FR"/>
+        </w:rPr>
+        <w:t xml:space="preserve"> and conclusion, s/</w:t>
+      </w:r>
+      <w:proofErr w:type="spellStart"/>
+      <w:r>
+        <w:rPr>
+          <w:rFonts w:ascii="Proxima Nova" w:eastAsia="Proxima Nova" w:hAnsi="Proxima Nova" w:cs="Proxima Nova"/>
+          <w:sz w:val="26"/>
+          <w:szCs w:val="26"/>
+          <w:lang w:val="fr-FR"/>
+        </w:rPr>
+        <w:t>he</w:t>
+      </w:r>
+      <w:proofErr w:type="spellEnd"/>
+      <w:r>
+        <w:rPr>
+          <w:rFonts w:ascii="Proxima Nova" w:eastAsia="Proxima Nova" w:hAnsi="Proxima Nova" w:cs="Proxima Nova"/>
+          <w:sz w:val="26"/>
+          <w:szCs w:val="26"/>
+          <w:lang w:val="fr-FR"/>
+        </w:rPr>
+        <w:t xml:space="preserve"> </w:t>
+      </w:r>
+      <w:proofErr w:type="spellStart"/>
+      <w:r>
+        <w:rPr>
+          <w:rFonts w:ascii="Proxima Nova" w:eastAsia="Proxima Nova" w:hAnsi="Proxima Nova" w:cs="Proxima Nova"/>
+          <w:sz w:val="26"/>
+          <w:szCs w:val="26"/>
+          <w:lang w:val="fr-FR"/>
+        </w:rPr>
+        <w:t>could</w:t>
+      </w:r>
+      <w:proofErr w:type="spellEnd"/>
+      <w:r>
+        <w:rPr>
+          <w:rFonts w:ascii="Proxima Nova" w:eastAsia="Proxima Nova" w:hAnsi="Proxima Nova" w:cs="Proxima Nova"/>
+          <w:sz w:val="26"/>
+          <w:szCs w:val="26"/>
+          <w:lang w:val="fr-FR"/>
+        </w:rPr>
+        <w:t xml:space="preserve"> </w:t>
+      </w:r>
+      <w:proofErr w:type="spellStart"/>
+      <w:r>
+        <w:rPr>
+          <w:rFonts w:ascii="Proxima Nova" w:eastAsia="Proxima Nova" w:hAnsi="Proxima Nova" w:cs="Proxima Nova"/>
+          <w:sz w:val="26"/>
+          <w:szCs w:val="26"/>
+          <w:lang w:val="fr-FR"/>
+        </w:rPr>
+        <w:t>follow</w:t>
+      </w:r>
+      <w:proofErr w:type="spellEnd"/>
+      <w:r>
+        <w:rPr>
+          <w:rFonts w:ascii="Proxima Nova" w:eastAsia="Proxima Nova" w:hAnsi="Proxima Nova" w:cs="Proxima Nova"/>
+          <w:sz w:val="26"/>
+          <w:szCs w:val="26"/>
+          <w:lang w:val="fr-FR"/>
+        </w:rPr>
+        <w:t xml:space="preserve"> </w:t>
+      </w:r>
+      <w:proofErr w:type="spellStart"/>
+      <w:r>
+        <w:rPr>
+          <w:rFonts w:ascii="Proxima Nova" w:eastAsia="Proxima Nova" w:hAnsi="Proxima Nova" w:cs="Proxima Nova"/>
+          <w:sz w:val="26"/>
+          <w:szCs w:val="26"/>
+          <w:lang w:val="fr-FR"/>
+        </w:rPr>
+        <w:t>it</w:t>
+      </w:r>
+      <w:proofErr w:type="spellEnd"/>
+      <w:r>
+        <w:rPr>
+          <w:rFonts w:ascii="Proxima Nova" w:eastAsia="Proxima Nova" w:hAnsi="Proxima Nova" w:cs="Proxima Nova"/>
+          <w:sz w:val="26"/>
+          <w:szCs w:val="26"/>
+          <w:lang w:val="fr-FR"/>
+        </w:rPr>
+        <w:t xml:space="preserve">. </w:t>
+      </w:r>
     </w:p>
     <w:p>
       <w:pPr>
@@ -863,254 +963,24 @@
           <w:lang w:val="fr-FR"/>
         </w:rPr>
       </w:pPr>
-      <w:r>
-        <w:rPr>
-          <w:rFonts w:ascii="Proxima Nova" w:eastAsia="Proxima Nova" w:hAnsi="Proxima Nova" w:cs="Proxima Nova"/>
-          <w:sz w:val="26"/>
-          <w:szCs w:val="26"/>
-          <w:lang w:val="fr-FR"/>
-        </w:rPr>
-        <w:t xml:space="preserve">4.  </w:t>
-      </w:r>
-      <w:proofErr w:type="spellStart"/>
-      <w:r>
-        <w:rPr>
-          <w:rFonts w:ascii="Proxima Nova" w:eastAsia="Proxima Nova" w:hAnsi="Proxima Nova" w:cs="Proxima Nova"/>
-          <w:sz w:val="26"/>
-          <w:szCs w:val="26"/>
-          <w:lang w:val="fr-FR"/>
-        </w:rPr>
-        <w:t>Keep</w:t>
-      </w:r>
-      <w:proofErr w:type="spellEnd"/>
-      <w:r>
-        <w:rPr>
-          <w:rFonts w:ascii="Proxima Nova" w:eastAsia="Proxima Nova" w:hAnsi="Proxima Nova" w:cs="Proxima Nova"/>
-          <w:sz w:val="26"/>
-          <w:szCs w:val="26"/>
-          <w:lang w:val="fr-FR"/>
-        </w:rPr>
-        <w:t xml:space="preserve"> </w:t>
-      </w:r>
-      <w:proofErr w:type="spellStart"/>
-      <w:r>
-        <w:rPr>
-          <w:rFonts w:ascii="Proxima Nova" w:eastAsia="Proxima Nova" w:hAnsi="Proxima Nova" w:cs="Proxima Nova"/>
-          <w:sz w:val="26"/>
-          <w:szCs w:val="26"/>
-          <w:lang w:val="fr-FR"/>
-        </w:rPr>
-        <w:t>track</w:t>
-      </w:r>
-      <w:proofErr w:type="spellEnd"/>
-      <w:r>
-        <w:rPr>
-          <w:rFonts w:ascii="Proxima Nova" w:eastAsia="Proxima Nova" w:hAnsi="Proxima Nova" w:cs="Proxima Nova"/>
-          <w:sz w:val="26"/>
-          <w:szCs w:val="26"/>
-          <w:lang w:val="fr-FR"/>
-        </w:rPr>
-        <w:t xml:space="preserve"> of </w:t>
-      </w:r>
-      <w:proofErr w:type="spellStart"/>
-      <w:r>
-        <w:rPr>
-          <w:rFonts w:ascii="Proxima Nova" w:eastAsia="Proxima Nova" w:hAnsi="Proxima Nova" w:cs="Proxima Nova"/>
-          <w:sz w:val="26"/>
-          <w:szCs w:val="26"/>
-          <w:lang w:val="fr-FR"/>
-        </w:rPr>
-        <w:t>what</w:t>
-      </w:r>
-      <w:proofErr w:type="spellEnd"/>
-      <w:r>
-        <w:rPr>
-          <w:rFonts w:ascii="Proxima Nova" w:eastAsia="Proxima Nova" w:hAnsi="Proxima Nova" w:cs="Proxima Nova"/>
-          <w:sz w:val="26"/>
-          <w:szCs w:val="26"/>
-          <w:lang w:val="fr-FR"/>
-        </w:rPr>
-        <w:t xml:space="preserve"> </w:t>
-      </w:r>
-      <w:proofErr w:type="spellStart"/>
-      <w:r>
-        <w:rPr>
-          <w:rFonts w:ascii="Proxima Nova" w:eastAsia="Proxima Nova" w:hAnsi="Proxima Nova" w:cs="Proxima Nova"/>
-          <w:sz w:val="26"/>
-          <w:szCs w:val="26"/>
-          <w:lang w:val="fr-FR"/>
-        </w:rPr>
-        <w:t>you</w:t>
-      </w:r>
-      <w:proofErr w:type="spellEnd"/>
-      <w:r>
-        <w:rPr>
-          <w:rFonts w:ascii="Proxima Nova" w:eastAsia="Proxima Nova" w:hAnsi="Proxima Nova" w:cs="Proxima Nova"/>
-          <w:sz w:val="26"/>
-          <w:szCs w:val="26"/>
-          <w:lang w:val="fr-FR"/>
-        </w:rPr>
-        <w:t xml:space="preserve"> </w:t>
-      </w:r>
-      <w:proofErr w:type="gramStart"/>
-      <w:r>
-        <w:rPr>
-          <w:rFonts w:ascii="Proxima Nova" w:eastAsia="Proxima Nova" w:hAnsi="Proxima Nova" w:cs="Proxima Nova"/>
-          <w:sz w:val="26"/>
-          <w:szCs w:val="26"/>
-          <w:lang w:val="fr-FR"/>
-        </w:rPr>
-        <w:t>do!</w:t>
-      </w:r>
-      <w:proofErr w:type="gramEnd"/>
-      <w:r>
-        <w:rPr>
-          <w:rFonts w:ascii="Proxima Nova" w:eastAsia="Proxima Nova" w:hAnsi="Proxima Nova" w:cs="Proxima Nova"/>
-          <w:sz w:val="26"/>
-          <w:szCs w:val="26"/>
-          <w:lang w:val="fr-FR"/>
-        </w:rPr>
-        <w:t xml:space="preserve"> </w:t>
-      </w:r>
     </w:p>
     <w:p>
       <w:pPr>
-        <w:ind w:left="1080" w:firstLine="0"/>
-        <w:rPr>
-          <w:rFonts w:ascii="Proxima Nova" w:eastAsia="Proxima Nova" w:hAnsi="Proxima Nova" w:cs="Proxima Nova"/>
-          <w:sz w:val="26"/>
-          <w:szCs w:val="26"/>
-          <w:lang w:val="fr-FR"/>
-        </w:rPr>
-      </w:pPr>
-      <w:r>
-        <w:rPr>
-          <w:rFonts w:ascii="Proxima Nova" w:eastAsia="Proxima Nova" w:hAnsi="Proxima Nova" w:cs="Proxima Nova"/>
-          <w:sz w:val="26"/>
-          <w:szCs w:val="26"/>
-          <w:lang w:val="fr-FR"/>
-        </w:rPr>
-        <w:t xml:space="preserve">Write </w:t>
-      </w:r>
-      <w:proofErr w:type="spellStart"/>
-      <w:r>
-        <w:rPr>
-          <w:rFonts w:ascii="Proxima Nova" w:eastAsia="Proxima Nova" w:hAnsi="Proxima Nova" w:cs="Proxima Nova"/>
-          <w:sz w:val="26"/>
-          <w:szCs w:val="26"/>
-          <w:lang w:val="fr-FR"/>
-        </w:rPr>
-        <w:t>each</w:t>
-      </w:r>
-      <w:proofErr w:type="spellEnd"/>
-      <w:r>
-        <w:rPr>
-          <w:rFonts w:ascii="Proxima Nova" w:eastAsia="Proxima Nova" w:hAnsi="Proxima Nova" w:cs="Proxima Nova"/>
-          <w:sz w:val="26"/>
-          <w:szCs w:val="26"/>
-          <w:lang w:val="fr-FR"/>
-        </w:rPr>
-        <w:t xml:space="preserve"> </w:t>
-      </w:r>
-      <w:proofErr w:type="spellStart"/>
-      <w:r>
-        <w:rPr>
-          <w:rFonts w:ascii="Proxima Nova" w:eastAsia="Proxima Nova" w:hAnsi="Proxima Nova" w:cs="Proxima Nova"/>
-          <w:sz w:val="26"/>
-          <w:szCs w:val="26"/>
-          <w:lang w:val="fr-FR"/>
-        </w:rPr>
-        <w:t>step</w:t>
-      </w:r>
-      <w:proofErr w:type="spellEnd"/>
-      <w:r>
-        <w:rPr>
-          <w:rFonts w:ascii="Proxima Nova" w:eastAsia="Proxima Nova" w:hAnsi="Proxima Nova" w:cs="Proxima Nova"/>
-          <w:sz w:val="26"/>
-          <w:szCs w:val="26"/>
-          <w:lang w:val="fr-FR"/>
-        </w:rPr>
-        <w:t xml:space="preserve"> down in a </w:t>
-      </w:r>
-      <w:proofErr w:type="spellStart"/>
-      <w:r>
-        <w:rPr>
-          <w:rFonts w:ascii="Proxima Nova" w:eastAsia="Proxima Nova" w:hAnsi="Proxima Nova" w:cs="Proxima Nova"/>
-          <w:sz w:val="26"/>
-          <w:szCs w:val="26"/>
-          <w:lang w:val="fr-FR"/>
-        </w:rPr>
-        <w:t>separate</w:t>
-      </w:r>
-      <w:proofErr w:type="spellEnd"/>
-      <w:r>
-        <w:rPr>
-          <w:rFonts w:ascii="Proxima Nova" w:eastAsia="Proxima Nova" w:hAnsi="Proxima Nova" w:cs="Proxima Nova"/>
-          <w:sz w:val="26"/>
-          <w:szCs w:val="26"/>
-          <w:lang w:val="fr-FR"/>
-        </w:rPr>
-        <w:t xml:space="preserve"> </w:t>
-      </w:r>
-      <w:proofErr w:type="spellStart"/>
-      <w:r>
-        <w:rPr>
-          <w:rFonts w:ascii="Proxima Nova" w:eastAsia="Proxima Nova" w:hAnsi="Proxima Nova" w:cs="Proxima Nova"/>
-          <w:sz w:val="26"/>
-          <w:szCs w:val="26"/>
-          <w:lang w:val="fr-FR"/>
-        </w:rPr>
-        <w:t>sheet</w:t>
-      </w:r>
-      <w:proofErr w:type="spellEnd"/>
-      <w:r>
-        <w:rPr>
-          <w:rFonts w:ascii="Proxima Nova" w:eastAsia="Proxima Nova" w:hAnsi="Proxima Nova" w:cs="Proxima Nova"/>
-          <w:sz w:val="26"/>
-          <w:szCs w:val="26"/>
-          <w:lang w:val="fr-FR"/>
-        </w:rPr>
-        <w:t xml:space="preserve"> </w:t>
-      </w:r>
-      <w:proofErr w:type="spellStart"/>
-      <w:r>
-        <w:rPr>
-          <w:rFonts w:ascii="Proxima Nova" w:eastAsia="Proxima Nova" w:hAnsi="Proxima Nova" w:cs="Proxima Nova"/>
-          <w:sz w:val="26"/>
-          <w:szCs w:val="26"/>
-          <w:lang w:val="fr-FR"/>
-        </w:rPr>
-        <w:t>so</w:t>
-      </w:r>
-      <w:proofErr w:type="spellEnd"/>
-      <w:r>
-        <w:rPr>
-          <w:rFonts w:ascii="Proxima Nova" w:eastAsia="Proxima Nova" w:hAnsi="Proxima Nova" w:cs="Proxima Nova"/>
-          <w:sz w:val="26"/>
-          <w:szCs w:val="26"/>
-          <w:lang w:val="fr-FR"/>
-        </w:rPr>
-        <w:t xml:space="preserve"> </w:t>
-      </w:r>
-      <w:proofErr w:type="spellStart"/>
-      <w:r>
-        <w:rPr>
-          <w:rFonts w:ascii="Proxima Nova" w:eastAsia="Proxima Nova" w:hAnsi="Proxima Nova" w:cs="Proxima Nova"/>
-          <w:sz w:val="26"/>
-          <w:szCs w:val="26"/>
-          <w:lang w:val="fr-FR"/>
-        </w:rPr>
-        <w:t>that</w:t>
-      </w:r>
-      <w:proofErr w:type="spellEnd"/>
-      <w:r>
-        <w:rPr>
-          <w:rFonts w:ascii="Proxima Nova" w:eastAsia="Proxima Nova" w:hAnsi="Proxima Nova" w:cs="Proxima Nova"/>
-          <w:sz w:val="26"/>
-          <w:szCs w:val="26"/>
-          <w:lang w:val="fr-FR"/>
-        </w:rPr>
-        <w:t xml:space="preserve"> if </w:t>
+        <w:rPr>
+          <w:rFonts w:ascii="Proxima Nova" w:eastAsia="Proxima Nova" w:hAnsi="Proxima Nova" w:cs="Proxima Nova"/>
+          <w:sz w:val="26"/>
+          <w:szCs w:val="26"/>
+          <w:lang w:val="fr-FR"/>
+        </w:rPr>
+      </w:pPr>
+      <w:r>
+        <w:rPr>
+          <w:rFonts w:ascii="Proxima Nova" w:eastAsia="Proxima Nova" w:hAnsi="Proxima Nova" w:cs="Proxima Nova"/>
+          <w:sz w:val="26"/>
+          <w:szCs w:val="26"/>
+          <w:lang w:val="fr-FR"/>
+        </w:rPr>
+        <w:t xml:space="preserve">5.  Share how </w:t>
       </w:r>
       <w:proofErr w:type="spellStart"/>
       <w:r>
@@ -1140,198 +1010,7 @@
           <w:szCs w:val="26"/>
           <w:lang w:val="fr-FR"/>
         </w:rPr>
-        <w:t>had</w:t>
-      </w:r>
-      <w:proofErr w:type="spellEnd"/>
-      <w:r>
-        <w:rPr>
-          <w:rFonts w:ascii="Proxima Nova" w:eastAsia="Proxima Nova" w:hAnsi="Proxima Nova" w:cs="Proxima Nova"/>
-          <w:sz w:val="26"/>
-          <w:szCs w:val="26"/>
-          <w:lang w:val="fr-FR"/>
-        </w:rPr>
-        <w:t xml:space="preserve"> to show </w:t>
-      </w:r>
-      <w:proofErr w:type="spellStart"/>
-      <w:proofErr w:type="gramStart"/>
-      <w:r>
-        <w:rPr>
-          <w:rFonts w:ascii="Proxima Nova" w:eastAsia="Proxima Nova" w:hAnsi="Proxima Nova" w:cs="Proxima Nova"/>
-          <w:sz w:val="26"/>
-          <w:szCs w:val="26"/>
-          <w:lang w:val="fr-FR"/>
-        </w:rPr>
-        <w:t>someone</w:t>
-      </w:r>
-      <w:proofErr w:type="spellEnd"/>
-      <w:proofErr w:type="gramEnd"/>
-      <w:r>
-        <w:rPr>
-          <w:rFonts w:ascii="Proxima Nova" w:eastAsia="Proxima Nova" w:hAnsi="Proxima Nova" w:cs="Proxima Nova"/>
-          <w:sz w:val="26"/>
-          <w:szCs w:val="26"/>
-          <w:lang w:val="fr-FR"/>
-        </w:rPr>
-        <w:t xml:space="preserve"> (</w:t>
-      </w:r>
-      <w:proofErr w:type="spellStart"/>
-      <w:r>
-        <w:rPr>
-          <w:rFonts w:ascii="Proxima Nova" w:eastAsia="Proxima Nova" w:hAnsi="Proxima Nova" w:cs="Proxima Nova"/>
-          <w:sz w:val="26"/>
-          <w:szCs w:val="26"/>
-          <w:lang w:val="fr-FR"/>
-        </w:rPr>
-        <w:t>sa</w:t>
-      </w:r>
-      <w:r>
-        <w:rPr>
-          <w:rFonts w:ascii="Proxima Nova" w:eastAsia="Proxima Nova" w:hAnsi="Proxima Nova" w:cs="Proxima Nova"/>
-          <w:sz w:val="26"/>
-          <w:szCs w:val="26"/>
-          <w:lang w:val="fr-FR"/>
-        </w:rPr>
-        <w:t>y</w:t>
-      </w:r>
-      <w:proofErr w:type="spellEnd"/>
-      <w:r>
-        <w:rPr>
-          <w:rFonts w:ascii="Proxima Nova" w:eastAsia="Proxima Nova" w:hAnsi="Proxima Nova" w:cs="Proxima Nova"/>
-          <w:sz w:val="26"/>
-          <w:szCs w:val="26"/>
-          <w:lang w:val="fr-FR"/>
-        </w:rPr>
-        <w:t xml:space="preserve">, </w:t>
-      </w:r>
-      <w:proofErr w:type="spellStart"/>
-      <w:r>
-        <w:rPr>
-          <w:rFonts w:ascii="Proxima Nova" w:eastAsia="Proxima Nova" w:hAnsi="Proxima Nova" w:cs="Proxima Nova"/>
-          <w:sz w:val="26"/>
-          <w:szCs w:val="26"/>
-          <w:lang w:val="fr-FR"/>
-        </w:rPr>
-        <w:t>your</w:t>
-      </w:r>
-      <w:proofErr w:type="spellEnd"/>
-      <w:r>
-        <w:rPr>
-          <w:rFonts w:ascii="Proxima Nova" w:eastAsia="Proxima Nova" w:hAnsi="Proxima Nova" w:cs="Proxima Nova"/>
-          <w:sz w:val="26"/>
-          <w:szCs w:val="26"/>
-          <w:lang w:val="fr-FR"/>
-        </w:rPr>
-        <w:t xml:space="preserve"> editor) how </w:t>
-      </w:r>
-      <w:proofErr w:type="spellStart"/>
-      <w:r>
-        <w:rPr>
-          <w:rFonts w:ascii="Proxima Nova" w:eastAsia="Proxima Nova" w:hAnsi="Proxima Nova" w:cs="Proxima Nova"/>
-          <w:sz w:val="26"/>
-          <w:szCs w:val="26"/>
-          <w:lang w:val="fr-FR"/>
-        </w:rPr>
-        <w:t>you</w:t>
-      </w:r>
-      <w:proofErr w:type="spellEnd"/>
-      <w:r>
-        <w:rPr>
-          <w:rFonts w:ascii="Proxima Nova" w:eastAsia="Proxima Nova" w:hAnsi="Proxima Nova" w:cs="Proxima Nova"/>
-          <w:sz w:val="26"/>
-          <w:szCs w:val="26"/>
-          <w:lang w:val="fr-FR"/>
-        </w:rPr>
-        <w:t xml:space="preserve"> </w:t>
-      </w:r>
-      <w:proofErr w:type="spellStart"/>
-      <w:r>
-        <w:rPr>
-          <w:rFonts w:ascii="Proxima Nova" w:eastAsia="Proxima Nova" w:hAnsi="Proxima Nova" w:cs="Proxima Nova"/>
-          <w:sz w:val="26"/>
-          <w:szCs w:val="26"/>
-          <w:lang w:val="fr-FR"/>
-        </w:rPr>
-        <w:t>arrived</w:t>
-      </w:r>
-      <w:proofErr w:type="spellEnd"/>
-      <w:r>
-        <w:rPr>
-          <w:rFonts w:ascii="Proxima Nova" w:eastAsia="Proxima Nova" w:hAnsi="Proxima Nova" w:cs="Proxima Nova"/>
-          <w:sz w:val="26"/>
-          <w:szCs w:val="26"/>
-          <w:lang w:val="fr-FR"/>
-        </w:rPr>
-        <w:t xml:space="preserve"> at a </w:t>
-      </w:r>
-      <w:proofErr w:type="spellStart"/>
-      <w:r>
-        <w:rPr>
-          <w:rFonts w:ascii="Proxima Nova" w:eastAsia="Proxima Nova" w:hAnsi="Proxima Nova" w:cs="Proxima Nova"/>
-          <w:sz w:val="26"/>
-          <w:szCs w:val="26"/>
-          <w:lang w:val="fr-FR"/>
-        </w:rPr>
-        <w:t>dataset</w:t>
-      </w:r>
-      <w:proofErr w:type="spellEnd"/>
-      <w:r>
-        <w:rPr>
-          <w:rFonts w:ascii="Proxima Nova" w:eastAsia="Proxima Nova" w:hAnsi="Proxima Nova" w:cs="Proxima Nova"/>
-          <w:sz w:val="26"/>
-          <w:szCs w:val="26"/>
-          <w:lang w:val="fr-FR"/>
-        </w:rPr>
-        <w:t xml:space="preserve"> and conclusion, s/</w:t>
-      </w:r>
-      <w:proofErr w:type="spellStart"/>
-      <w:r>
-        <w:rPr>
-          <w:rFonts w:ascii="Proxima Nova" w:eastAsia="Proxima Nova" w:hAnsi="Proxima Nova" w:cs="Proxima Nova"/>
-          <w:sz w:val="26"/>
-          <w:szCs w:val="26"/>
-          <w:lang w:val="fr-FR"/>
-        </w:rPr>
-        <w:t>he</w:t>
-      </w:r>
-      <w:proofErr w:type="spellEnd"/>
-      <w:r>
-        <w:rPr>
-          <w:rFonts w:ascii="Proxima Nova" w:eastAsia="Proxima Nova" w:hAnsi="Proxima Nova" w:cs="Proxima Nova"/>
-          <w:sz w:val="26"/>
-          <w:szCs w:val="26"/>
-          <w:lang w:val="fr-FR"/>
-        </w:rPr>
-        <w:t xml:space="preserve"> </w:t>
-      </w:r>
-      <w:proofErr w:type="spellStart"/>
-      <w:r>
-        <w:rPr>
-          <w:rFonts w:ascii="Proxima Nova" w:eastAsia="Proxima Nova" w:hAnsi="Proxima Nova" w:cs="Proxima Nova"/>
-          <w:sz w:val="26"/>
-          <w:szCs w:val="26"/>
-          <w:lang w:val="fr-FR"/>
-        </w:rPr>
-        <w:t>could</w:t>
-      </w:r>
-      <w:proofErr w:type="spellEnd"/>
-      <w:r>
-        <w:rPr>
-          <w:rFonts w:ascii="Proxima Nova" w:eastAsia="Proxima Nova" w:hAnsi="Proxima Nova" w:cs="Proxima Nova"/>
-          <w:sz w:val="26"/>
-          <w:szCs w:val="26"/>
-          <w:lang w:val="fr-FR"/>
-        </w:rPr>
-        <w:t xml:space="preserve"> </w:t>
-      </w:r>
-      <w:proofErr w:type="spellStart"/>
-      <w:r>
-        <w:rPr>
-          <w:rFonts w:ascii="Proxima Nova" w:eastAsia="Proxima Nova" w:hAnsi="Proxima Nova" w:cs="Proxima Nova"/>
-          <w:sz w:val="26"/>
-          <w:szCs w:val="26"/>
-          <w:lang w:val="fr-FR"/>
-        </w:rPr>
-        <w:t>follow</w:t>
+        <w:t>did</w:t>
       </w:r>
       <w:proofErr w:type="spellEnd"/>
       <w:r>
@@ -1361,373 +1040,284 @@
           <w:szCs w:val="26"/>
           <w:lang w:val="fr-FR"/>
         </w:rPr>
-        <w:t xml:space="preserve">. </w:t>
+        <w:t>.</w:t>
       </w:r>
     </w:p>
     <w:p>
       <w:pPr>
-        <w:rPr>
-          <w:rFonts w:ascii="Proxima Nova" w:eastAsia="Proxima Nova" w:hAnsi="Proxima Nova" w:cs="Proxima Nova"/>
-          <w:sz w:val="26"/>
-          <w:szCs w:val="26"/>
-          <w:lang w:val="fr-FR"/>
-        </w:rPr>
-      </w:pPr>
+        <w:ind w:left="1080" w:firstLine="0"/>
+        <w:rPr>
+          <w:rFonts w:ascii="Proxima Nova" w:eastAsia="Proxima Nova" w:hAnsi="Proxima Nova" w:cs="Proxima Nova"/>
+          <w:sz w:val="26"/>
+          <w:szCs w:val="26"/>
+          <w:lang w:val="fr-FR"/>
+        </w:rPr>
+      </w:pPr>
+      <w:r>
+        <w:rPr>
+          <w:rFonts w:ascii="Proxima Nova" w:eastAsia="Proxima Nova" w:hAnsi="Proxima Nova" w:cs="Proxima Nova"/>
+          <w:sz w:val="26"/>
+          <w:szCs w:val="26"/>
+          <w:lang w:val="fr-FR"/>
+        </w:rPr>
+        <w:t xml:space="preserve">You </w:t>
+      </w:r>
+      <w:proofErr w:type="spellStart"/>
+      <w:r>
+        <w:rPr>
+          <w:rFonts w:ascii="Proxima Nova" w:eastAsia="Proxima Nova" w:hAnsi="Proxima Nova" w:cs="Proxima Nova"/>
+          <w:sz w:val="26"/>
+          <w:szCs w:val="26"/>
+          <w:lang w:val="fr-FR"/>
+        </w:rPr>
+        <w:t>will</w:t>
+      </w:r>
+      <w:proofErr w:type="spellEnd"/>
+      <w:r>
+        <w:rPr>
+          <w:rFonts w:ascii="Proxima Nova" w:eastAsia="Proxima Nova" w:hAnsi="Proxima Nova" w:cs="Proxima Nova"/>
+          <w:sz w:val="26"/>
+          <w:szCs w:val="26"/>
+          <w:lang w:val="fr-FR"/>
+        </w:rPr>
+        <w:t xml:space="preserve"> pair up </w:t>
+      </w:r>
+      <w:proofErr w:type="spellStart"/>
+      <w:r>
+        <w:rPr>
+          <w:rFonts w:ascii="Proxima Nova" w:eastAsia="Proxima Nova" w:hAnsi="Proxima Nova" w:cs="Proxima Nova"/>
+          <w:sz w:val="26"/>
+          <w:szCs w:val="26"/>
+          <w:lang w:val="fr-FR"/>
+        </w:rPr>
+        <w:t>with</w:t>
+      </w:r>
+      <w:proofErr w:type="spellEnd"/>
+      <w:r>
+        <w:rPr>
+          <w:rFonts w:ascii="Proxima Nova" w:eastAsia="Proxima Nova" w:hAnsi="Proxima Nova" w:cs="Proxima Nova"/>
+          <w:sz w:val="26"/>
+          <w:szCs w:val="26"/>
+          <w:lang w:val="fr-FR"/>
+        </w:rPr>
+        <w:t xml:space="preserve"> </w:t>
+      </w:r>
+      <w:proofErr w:type="spellStart"/>
+      <w:r>
+        <w:rPr>
+          <w:rFonts w:ascii="Proxima Nova" w:eastAsia="Proxima Nova" w:hAnsi="Proxima Nova" w:cs="Proxima Nova"/>
+          <w:sz w:val="26"/>
+          <w:szCs w:val="26"/>
+          <w:lang w:val="fr-FR"/>
+        </w:rPr>
+        <w:t>someone</w:t>
+      </w:r>
+      <w:proofErr w:type="spellEnd"/>
+      <w:r>
+        <w:rPr>
+          <w:rFonts w:ascii="Proxima Nova" w:eastAsia="Proxima Nova" w:hAnsi="Proxima Nova" w:cs="Proxima Nova"/>
+          <w:sz w:val="26"/>
+          <w:szCs w:val="26"/>
+          <w:lang w:val="fr-FR"/>
+        </w:rPr>
+        <w:t xml:space="preserve"> in </w:t>
+      </w:r>
+      <w:proofErr w:type="spellStart"/>
+      <w:r>
+        <w:rPr>
+          <w:rFonts w:ascii="Proxima Nova" w:eastAsia="Proxima Nova" w:hAnsi="Proxima Nova" w:cs="Proxima Nova"/>
+          <w:sz w:val="26"/>
+          <w:szCs w:val="26"/>
+          <w:lang w:val="fr-FR"/>
+        </w:rPr>
+        <w:t>another</w:t>
+      </w:r>
+      <w:proofErr w:type="spellEnd"/>
+      <w:r>
+        <w:rPr>
+          <w:rFonts w:ascii="Proxima Nova" w:eastAsia="Proxima Nova" w:hAnsi="Proxima Nova" w:cs="Proxima Nova"/>
+          <w:sz w:val="26"/>
+          <w:szCs w:val="26"/>
+          <w:lang w:val="fr-FR"/>
+        </w:rPr>
+        <w:t xml:space="preserve"> group and </w:t>
+      </w:r>
+      <w:proofErr w:type="spellStart"/>
+      <w:r>
+        <w:rPr>
+          <w:rFonts w:ascii="Proxima Nova" w:eastAsia="Proxima Nova" w:hAnsi="Proxima Nova" w:cs="Proxima Nova"/>
+          <w:sz w:val="26"/>
+          <w:szCs w:val="26"/>
+          <w:lang w:val="fr-FR"/>
+        </w:rPr>
+        <w:t>explain</w:t>
+      </w:r>
+      <w:proofErr w:type="spellEnd"/>
+      <w:r>
+        <w:rPr>
+          <w:rFonts w:ascii="Proxima Nova" w:eastAsia="Proxima Nova" w:hAnsi="Proxima Nova" w:cs="Proxima Nova"/>
+          <w:sz w:val="26"/>
+          <w:szCs w:val="26"/>
+          <w:lang w:val="fr-FR"/>
+        </w:rPr>
+        <w:t xml:space="preserve"> </w:t>
+      </w:r>
+      <w:proofErr w:type="spellStart"/>
+      <w:r>
+        <w:rPr>
+          <w:rFonts w:ascii="Proxima Nova" w:eastAsia="Proxima Nova" w:hAnsi="Proxima Nova" w:cs="Proxima Nova"/>
+          <w:sz w:val="26"/>
+          <w:szCs w:val="26"/>
+          <w:lang w:val="fr-FR"/>
+        </w:rPr>
+        <w:t>what</w:t>
+      </w:r>
+      <w:proofErr w:type="spellEnd"/>
+      <w:r>
+        <w:rPr>
+          <w:rFonts w:ascii="Proxima Nova" w:eastAsia="Proxima Nova" w:hAnsi="Proxima Nova" w:cs="Proxima Nova"/>
+          <w:sz w:val="26"/>
+          <w:szCs w:val="26"/>
+          <w:lang w:val="fr-FR"/>
+        </w:rPr>
+        <w:t xml:space="preserve"> </w:t>
+      </w:r>
+      <w:proofErr w:type="spellStart"/>
+      <w:r>
+        <w:rPr>
+          <w:rFonts w:ascii="Proxima Nova" w:eastAsia="Proxima Nova" w:hAnsi="Proxima Nova" w:cs="Proxima Nova"/>
+          <w:sz w:val="26"/>
+          <w:szCs w:val="26"/>
+          <w:lang w:val="fr-FR"/>
+        </w:rPr>
+        <w:t>you</w:t>
+      </w:r>
+      <w:proofErr w:type="spellEnd"/>
+      <w:r>
+        <w:rPr>
+          <w:rFonts w:ascii="Proxima Nova" w:eastAsia="Proxima Nova" w:hAnsi="Proxima Nova" w:cs="Proxima Nova"/>
+          <w:sz w:val="26"/>
+          <w:szCs w:val="26"/>
+          <w:lang w:val="fr-FR"/>
+        </w:rPr>
+        <w:t xml:space="preserve"> </w:t>
+      </w:r>
+      <w:proofErr w:type="spellStart"/>
+      <w:r>
+        <w:rPr>
+          <w:rFonts w:ascii="Proxima Nova" w:eastAsia="Proxima Nova" w:hAnsi="Proxima Nova" w:cs="Proxima Nova"/>
+          <w:sz w:val="26"/>
+          <w:szCs w:val="26"/>
+          <w:lang w:val="fr-FR"/>
+        </w:rPr>
+        <w:t>did</w:t>
+      </w:r>
+      <w:proofErr w:type="spellEnd"/>
+      <w:r>
+        <w:rPr>
+          <w:rFonts w:ascii="Proxima Nova" w:eastAsia="Proxima Nova" w:hAnsi="Proxima Nova" w:cs="Proxima Nova"/>
+          <w:sz w:val="26"/>
+          <w:szCs w:val="26"/>
+          <w:lang w:val="fr-FR"/>
+        </w:rPr>
+        <w:t xml:space="preserve"> and how </w:t>
+      </w:r>
+      <w:proofErr w:type="spellStart"/>
+      <w:r>
+        <w:rPr>
+          <w:rFonts w:ascii="Proxima Nova" w:eastAsia="Proxima Nova" w:hAnsi="Proxima Nova" w:cs="Proxima Nova"/>
+          <w:sz w:val="26"/>
+          <w:szCs w:val="26"/>
+          <w:lang w:val="fr-FR"/>
+        </w:rPr>
+        <w:t>you</w:t>
+      </w:r>
+      <w:proofErr w:type="spellEnd"/>
+      <w:r>
+        <w:rPr>
+          <w:rFonts w:ascii="Proxima Nova" w:eastAsia="Proxima Nova" w:hAnsi="Proxima Nova" w:cs="Proxima Nova"/>
+          <w:sz w:val="26"/>
+          <w:szCs w:val="26"/>
+          <w:lang w:val="fr-FR"/>
+        </w:rPr>
+        <w:t xml:space="preserve"> </w:t>
+      </w:r>
+      <w:proofErr w:type="spellStart"/>
+      <w:r>
+        <w:rPr>
+          <w:rFonts w:ascii="Proxima Nova" w:eastAsia="Proxima Nova" w:hAnsi="Proxima Nova" w:cs="Proxima Nova"/>
+          <w:sz w:val="26"/>
+          <w:szCs w:val="26"/>
+          <w:lang w:val="fr-FR"/>
+        </w:rPr>
+        <w:t>got</w:t>
+      </w:r>
+      <w:proofErr w:type="spellEnd"/>
+      <w:r>
+        <w:rPr>
+          <w:rFonts w:ascii="Proxima Nova" w:eastAsia="Proxima Nova" w:hAnsi="Proxima Nova" w:cs="Proxima Nova"/>
+          <w:sz w:val="26"/>
+          <w:szCs w:val="26"/>
+          <w:lang w:val="fr-FR"/>
+        </w:rPr>
+        <w:t xml:space="preserve"> </w:t>
+      </w:r>
+      <w:proofErr w:type="spellStart"/>
+      <w:r>
+        <w:rPr>
+          <w:rFonts w:ascii="Proxima Nova" w:eastAsia="Proxima Nova" w:hAnsi="Proxima Nova" w:cs="Proxima Nova"/>
+          <w:sz w:val="26"/>
+          <w:szCs w:val="26"/>
+          <w:lang w:val="fr-FR"/>
+        </w:rPr>
+        <w:t>your</w:t>
+      </w:r>
+      <w:proofErr w:type="spellEnd"/>
+      <w:r>
+        <w:rPr>
+          <w:rFonts w:ascii="Proxima Nova" w:eastAsia="Proxima Nova" w:hAnsi="Proxima Nova" w:cs="Proxima Nova"/>
+          <w:sz w:val="26"/>
+          <w:szCs w:val="26"/>
+          <w:lang w:val="fr-FR"/>
+        </w:rPr>
+        <w:t xml:space="preserve"> insights.</w:t>
+      </w:r>
     </w:p>
     <w:p>
       <w:pPr>
-        <w:rPr>
-          <w:rFonts w:ascii="Proxima Nova" w:eastAsia="Proxima Nova" w:hAnsi="Proxima Nova" w:cs="Proxima Nova"/>
-          <w:sz w:val="26"/>
-          <w:szCs w:val="26"/>
-          <w:lang w:val="fr-FR"/>
-        </w:rPr>
-      </w:pPr>
-      <w:r>
-        <w:rPr>
-          <w:rFonts w:ascii="Proxima Nova" w:eastAsia="Proxima Nova" w:hAnsi="Proxima Nova" w:cs="Proxima Nova"/>
-          <w:sz w:val="26"/>
-          <w:szCs w:val="26"/>
-          <w:lang w:val="fr-FR"/>
-        </w:rPr>
-        <w:t xml:space="preserve">5.  Share how </w:t>
-      </w:r>
-      <w:proofErr w:type="spellStart"/>
-      <w:r>
-        <w:rPr>
-          <w:rFonts w:ascii="Proxima Nova" w:eastAsia="Proxima Nova" w:hAnsi="Proxima Nova" w:cs="Proxima Nova"/>
-          <w:sz w:val="26"/>
-          <w:szCs w:val="26"/>
-          <w:lang w:val="fr-FR"/>
-        </w:rPr>
-        <w:t>you</w:t>
-      </w:r>
-      <w:proofErr w:type="spellEnd"/>
-      <w:r>
-        <w:rPr>
-          <w:rFonts w:ascii="Proxima Nova" w:eastAsia="Proxima Nova" w:hAnsi="Proxima Nova" w:cs="Proxima Nova"/>
-          <w:sz w:val="26"/>
-          <w:szCs w:val="26"/>
-          <w:lang w:val="fr-FR"/>
-        </w:rPr>
-        <w:t xml:space="preserve"> </w:t>
-      </w:r>
-      <w:proofErr w:type="spellStart"/>
-      <w:r>
-        <w:rPr>
-          <w:rFonts w:ascii="Proxima Nova" w:eastAsia="Proxima Nova" w:hAnsi="Proxima Nova" w:cs="Proxima Nova"/>
-          <w:sz w:val="26"/>
-          <w:szCs w:val="26"/>
-          <w:lang w:val="fr-FR"/>
-        </w:rPr>
-        <w:t>did</w:t>
-      </w:r>
-      <w:proofErr w:type="spellEnd"/>
-      <w:r>
-        <w:rPr>
-          <w:rFonts w:ascii="Proxima Nova" w:eastAsia="Proxima Nova" w:hAnsi="Proxima Nova" w:cs="Proxima Nova"/>
-          <w:sz w:val="26"/>
-          <w:szCs w:val="26"/>
-          <w:lang w:val="fr-FR"/>
-        </w:rPr>
-        <w:t xml:space="preserve"> </w:t>
-      </w:r>
-      <w:proofErr w:type="spellStart"/>
-      <w:r>
-        <w:rPr>
-          <w:rFonts w:ascii="Proxima Nova" w:eastAsia="Proxima Nova" w:hAnsi="Proxima Nova" w:cs="Proxima Nova"/>
-          <w:sz w:val="26"/>
-          <w:szCs w:val="26"/>
-          <w:lang w:val="fr-FR"/>
-        </w:rPr>
-        <w:t>it</w:t>
-      </w:r>
-      <w:proofErr w:type="spellEnd"/>
-      <w:r>
-        <w:rPr>
-          <w:rFonts w:ascii="Proxima Nova" w:eastAsia="Proxima Nova" w:hAnsi="Proxima Nova" w:cs="Proxima Nova"/>
-          <w:sz w:val="26"/>
-          <w:szCs w:val="26"/>
-          <w:lang w:val="fr-FR"/>
-        </w:rPr>
-        <w:t>.</w:t>
-      </w:r>
+        <w:ind w:left="0" w:firstLine="0"/>
+        <w:rPr>
+          <w:rFonts w:ascii="Proxima Nova" w:eastAsia="Proxima Nova" w:hAnsi="Proxima Nova" w:cs="Proxima Nova"/>
+          <w:sz w:val="26"/>
+          <w:szCs w:val="26"/>
+          <w:lang w:val="fr-FR"/>
+        </w:rPr>
+      </w:pPr>
     </w:p>
     <w:p>
       <w:pPr>
-        <w:ind w:left="1080" w:firstLine="0"/>
-        <w:rPr>
-          <w:rFonts w:ascii="Proxima Nova" w:eastAsia="Proxima Nova" w:hAnsi="Proxima Nova" w:cs="Proxima Nova"/>
-          <w:sz w:val="26"/>
-          <w:szCs w:val="26"/>
-          <w:lang w:val="fr-FR"/>
-        </w:rPr>
-      </w:pPr>
-      <w:r>
-        <w:rPr>
-          <w:rFonts w:ascii="Proxima Nova" w:eastAsia="Proxima Nova" w:hAnsi="Proxima Nova" w:cs="Proxima Nova"/>
-          <w:sz w:val="26"/>
-          <w:szCs w:val="26"/>
-          <w:lang w:val="fr-FR"/>
-        </w:rPr>
-        <w:t xml:space="preserve">You </w:t>
-      </w:r>
-      <w:proofErr w:type="spellStart"/>
-      <w:r>
-        <w:rPr>
-          <w:rFonts w:ascii="Proxima Nova" w:eastAsia="Proxima Nova" w:hAnsi="Proxima Nova" w:cs="Proxima Nova"/>
-          <w:sz w:val="26"/>
-          <w:szCs w:val="26"/>
-          <w:lang w:val="fr-FR"/>
-        </w:rPr>
-        <w:t>will</w:t>
-      </w:r>
-      <w:proofErr w:type="spellEnd"/>
-      <w:r>
-        <w:rPr>
-          <w:rFonts w:ascii="Proxima Nova" w:eastAsia="Proxima Nova" w:hAnsi="Proxima Nova" w:cs="Proxima Nova"/>
-          <w:sz w:val="26"/>
-          <w:szCs w:val="26"/>
-          <w:lang w:val="fr-FR"/>
-        </w:rPr>
-        <w:t xml:space="preserve"> pair up </w:t>
-      </w:r>
-      <w:proofErr w:type="spellStart"/>
-      <w:r>
-        <w:rPr>
-          <w:rFonts w:ascii="Proxima Nova" w:eastAsia="Proxima Nova" w:hAnsi="Proxima Nova" w:cs="Proxima Nova"/>
-          <w:sz w:val="26"/>
-          <w:szCs w:val="26"/>
-          <w:lang w:val="fr-FR"/>
-        </w:rPr>
-        <w:t>with</w:t>
-      </w:r>
-      <w:proofErr w:type="spellEnd"/>
-      <w:r>
-        <w:rPr>
-          <w:rFonts w:ascii="Proxima Nova" w:eastAsia="Proxima Nova" w:hAnsi="Proxima Nova" w:cs="Proxima Nova"/>
-          <w:sz w:val="26"/>
-          <w:szCs w:val="26"/>
-          <w:lang w:val="fr-FR"/>
-        </w:rPr>
-        <w:t xml:space="preserve"> </w:t>
-      </w:r>
-      <w:proofErr w:type="spellStart"/>
-      <w:r>
-        <w:rPr>
-          <w:rFonts w:ascii="Proxima Nova" w:eastAsia="Proxima Nova" w:hAnsi="Proxima Nova" w:cs="Proxima Nova"/>
-          <w:sz w:val="26"/>
-          <w:szCs w:val="26"/>
-          <w:lang w:val="fr-FR"/>
-        </w:rPr>
-        <w:t>someone</w:t>
-      </w:r>
-      <w:proofErr w:type="spellEnd"/>
-      <w:r>
-        <w:rPr>
-          <w:rFonts w:ascii="Proxima Nova" w:eastAsia="Proxima Nova" w:hAnsi="Proxima Nova" w:cs="Proxima Nova"/>
-          <w:sz w:val="26"/>
-          <w:szCs w:val="26"/>
-          <w:lang w:val="fr-FR"/>
-        </w:rPr>
-        <w:t xml:space="preserve"> in </w:t>
-      </w:r>
-      <w:proofErr w:type="spellStart"/>
-      <w:r>
-        <w:rPr>
-          <w:rFonts w:ascii="Proxima Nova" w:eastAsia="Proxima Nova" w:hAnsi="Proxima Nova" w:cs="Proxima Nova"/>
-          <w:sz w:val="26"/>
-          <w:szCs w:val="26"/>
-          <w:lang w:val="fr-FR"/>
-        </w:rPr>
-        <w:t>another</w:t>
-      </w:r>
-      <w:proofErr w:type="spellEnd"/>
-      <w:r>
-        <w:rPr>
-          <w:rFonts w:ascii="Proxima Nova" w:eastAsia="Proxima Nova" w:hAnsi="Proxima Nova" w:cs="Proxima Nova"/>
-          <w:sz w:val="26"/>
-          <w:szCs w:val="26"/>
-          <w:lang w:val="fr-FR"/>
-        </w:rPr>
-        <w:t xml:space="preserve"> group and </w:t>
-      </w:r>
-      <w:proofErr w:type="spellStart"/>
-      <w:r>
-        <w:rPr>
-          <w:rFonts w:ascii="Proxima Nova" w:eastAsia="Proxima Nova" w:hAnsi="Proxima Nova" w:cs="Proxima Nova"/>
-          <w:sz w:val="26"/>
-          <w:szCs w:val="26"/>
-          <w:lang w:val="fr-FR"/>
-        </w:rPr>
-        <w:t>explain</w:t>
-      </w:r>
-      <w:proofErr w:type="spellEnd"/>
-      <w:r>
-        <w:rPr>
-          <w:rFonts w:ascii="Proxima Nova" w:eastAsia="Proxima Nova" w:hAnsi="Proxima Nova" w:cs="Proxima Nova"/>
-          <w:sz w:val="26"/>
-          <w:szCs w:val="26"/>
-          <w:lang w:val="fr-FR"/>
-        </w:rPr>
-        <w:t xml:space="preserve"> </w:t>
-      </w:r>
-      <w:proofErr w:type="spellStart"/>
-      <w:r>
-        <w:rPr>
-          <w:rFonts w:ascii="Proxima Nova" w:eastAsia="Proxima Nova" w:hAnsi="Proxima Nova" w:cs="Proxima Nova"/>
-          <w:sz w:val="26"/>
-          <w:szCs w:val="26"/>
-          <w:lang w:val="fr-FR"/>
-        </w:rPr>
-        <w:t>what</w:t>
-      </w:r>
-      <w:proofErr w:type="spellEnd"/>
-      <w:r>
-        <w:rPr>
-          <w:rFonts w:ascii="Proxima Nova" w:eastAsia="Proxima Nova" w:hAnsi="Proxima Nova" w:cs="Proxima Nova"/>
-          <w:sz w:val="26"/>
-          <w:szCs w:val="26"/>
-          <w:lang w:val="fr-FR"/>
-        </w:rPr>
-        <w:t xml:space="preserve"> </w:t>
-      </w:r>
-      <w:proofErr w:type="spellStart"/>
-      <w:r>
-        <w:rPr>
-          <w:rFonts w:ascii="Proxima Nova" w:eastAsia="Proxima Nova" w:hAnsi="Proxima Nova" w:cs="Proxima Nova"/>
-          <w:sz w:val="26"/>
-          <w:szCs w:val="26"/>
-          <w:lang w:val="fr-FR"/>
-        </w:rPr>
-        <w:t>you</w:t>
-      </w:r>
-      <w:proofErr w:type="spellEnd"/>
-      <w:r>
-        <w:rPr>
-          <w:rFonts w:ascii="Proxima Nova" w:eastAsia="Proxima Nova" w:hAnsi="Proxima Nova" w:cs="Proxima Nova"/>
-          <w:sz w:val="26"/>
-          <w:szCs w:val="26"/>
-          <w:lang w:val="fr-FR"/>
-        </w:rPr>
-        <w:t xml:space="preserve"> </w:t>
-      </w:r>
-      <w:proofErr w:type="spellStart"/>
-      <w:r>
-        <w:rPr>
-          <w:rFonts w:ascii="Proxima Nova" w:eastAsia="Proxima Nova" w:hAnsi="Proxima Nova" w:cs="Proxima Nova"/>
-          <w:sz w:val="26"/>
-          <w:szCs w:val="26"/>
-          <w:lang w:val="fr-FR"/>
-        </w:rPr>
-        <w:t>did</w:t>
-      </w:r>
-      <w:proofErr w:type="spellEnd"/>
-      <w:r>
-        <w:rPr>
-          <w:rFonts w:ascii="Proxima Nova" w:eastAsia="Proxima Nova" w:hAnsi="Proxima Nova" w:cs="Proxima Nova"/>
-          <w:sz w:val="26"/>
-          <w:szCs w:val="26"/>
-          <w:lang w:val="fr-FR"/>
-        </w:rPr>
-        <w:t xml:space="preserve"> and how </w:t>
-      </w:r>
-      <w:proofErr w:type="spellStart"/>
-      <w:r>
-        <w:rPr>
-          <w:rFonts w:ascii="Proxima Nova" w:eastAsia="Proxima Nova" w:hAnsi="Proxima Nova" w:cs="Proxima Nova"/>
-          <w:sz w:val="26"/>
-          <w:szCs w:val="26"/>
-          <w:lang w:val="fr-FR"/>
-        </w:rPr>
-        <w:t>you</w:t>
-      </w:r>
-      <w:proofErr w:type="spellEnd"/>
-      <w:r>
-        <w:rPr>
-          <w:rFonts w:ascii="Proxima Nova" w:eastAsia="Proxima Nova" w:hAnsi="Proxima Nova" w:cs="Proxima Nova"/>
-          <w:sz w:val="26"/>
-          <w:szCs w:val="26"/>
-          <w:lang w:val="fr-FR"/>
-        </w:rPr>
-        <w:t xml:space="preserve"> </w:t>
-      </w:r>
-      <w:proofErr w:type="spellStart"/>
-      <w:r>
-        <w:rPr>
-          <w:rFonts w:ascii="Proxima Nova" w:eastAsia="Proxima Nova" w:hAnsi="Proxima Nova" w:cs="Proxima Nova"/>
-          <w:sz w:val="26"/>
-          <w:szCs w:val="26"/>
-          <w:lang w:val="fr-FR"/>
-        </w:rPr>
-        <w:t>got</w:t>
-      </w:r>
-      <w:proofErr w:type="spellEnd"/>
-      <w:r>
-        <w:rPr>
-          <w:rFonts w:ascii="Proxima Nova" w:eastAsia="Proxima Nova" w:hAnsi="Proxima Nova" w:cs="Proxima Nova"/>
-          <w:sz w:val="26"/>
-          <w:szCs w:val="26"/>
-          <w:lang w:val="fr-FR"/>
-        </w:rPr>
-        <w:t xml:space="preserve"> </w:t>
-      </w:r>
-      <w:proofErr w:type="spellStart"/>
-      <w:r>
-        <w:rPr>
-          <w:rFonts w:ascii="Proxima Nova" w:eastAsia="Proxima Nova" w:hAnsi="Proxima Nova" w:cs="Proxima Nova"/>
-          <w:sz w:val="26"/>
-          <w:szCs w:val="26"/>
-          <w:lang w:val="fr-FR"/>
-        </w:rPr>
-        <w:t>your</w:t>
-      </w:r>
-      <w:proofErr w:type="spellEnd"/>
-      <w:r>
-        <w:rPr>
-          <w:rFonts w:ascii="Proxima Nova" w:eastAsia="Proxima Nova" w:hAnsi="Proxima Nova" w:cs="Proxima Nova"/>
-          <w:sz w:val="26"/>
-          <w:szCs w:val="26"/>
-          <w:lang w:val="fr-FR"/>
-        </w:rPr>
-        <w:t xml:space="preserve"> insights.</w:t>
+        <w:ind w:left="0" w:firstLine="0"/>
+        <w:rPr>
+          <w:rFonts w:ascii="Proxima Nova" w:eastAsia="Proxima Nova" w:hAnsi="Proxima Nova" w:cs="Proxima Nova"/>
+          <w:b/>
+          <w:sz w:val="26"/>
+          <w:szCs w:val="26"/>
+          <w:lang w:val="fr-FR"/>
+        </w:rPr>
+      </w:pPr>
+      <w:r>
+        <w:rPr>
+          <w:rFonts w:ascii="Proxima Nova" w:eastAsia="Proxima Nova" w:hAnsi="Proxima Nova" w:cs="Proxima Nova"/>
+          <w:b/>
+          <w:sz w:val="26"/>
+          <w:szCs w:val="26"/>
+          <w:lang w:val="fr-FR"/>
+        </w:rPr>
+        <w:t>TOPICS</w:t>
       </w:r>
     </w:p>
     <w:p>
       <w:pPr>
-        <w:ind w:left="0" w:firstLine="0"/>
-        <w:rPr>
-          <w:rFonts w:ascii="Proxima Nova" w:eastAsia="Proxima Nova" w:hAnsi="Proxima Nova" w:cs="Proxima Nova"/>
-          <w:sz w:val="26"/>
-          <w:szCs w:val="26"/>
-          <w:lang w:val="fr-FR"/>
-        </w:rPr>
-      </w:pPr>
-    </w:p>
-    <w:p>
-      <w:pPr>
-        <w:ind w:left="0" w:firstLine="0"/>
-        <w:rPr>
-          <w:rFonts w:ascii="Proxima Nova" w:eastAsia="Proxima Nova" w:hAnsi="Proxima Nova" w:cs="Proxima Nova"/>
-          <w:b/>
-          <w:sz w:val="26"/>
-          <w:szCs w:val="26"/>
-          <w:lang w:val="fr-FR"/>
-        </w:rPr>
-      </w:pPr>
-      <w:r>
-        <w:rPr>
-          <w:rFonts w:ascii="Proxima Nova" w:eastAsia="Proxima Nova" w:hAnsi="Proxima Nova" w:cs="Proxima Nova"/>
-          <w:b/>
-          <w:sz w:val="26"/>
-          <w:szCs w:val="26"/>
-          <w:lang w:val="fr-FR"/>
-        </w:rPr>
-        <w:t>TOPICS</w:t>
-      </w:r>
-    </w:p>
-    <w:p>
-      <w:pPr>
         <w:ind w:left="0" w:firstLine="720"/>
         <w:rPr>
           <w:rFonts w:ascii="Proxima Nova" w:eastAsia="Proxima Nova" w:hAnsi="Proxima Nova" w:cs="Proxima Nova"/>
@@ -1810,17 +1400,7 @@
           <w:szCs w:val="26"/>
           <w:lang w:val="fr-FR"/>
         </w:rPr>
-        <w:t xml:space="preserve"> in New Yo</w:t>
-      </w:r>
-      <w:r>
-        <w:rPr>
-          <w:rFonts w:ascii="Proxima Nova" w:eastAsia="Proxima Nova" w:hAnsi="Proxima Nova" w:cs="Proxima Nova"/>
-          <w:b/>
-          <w:sz w:val="26"/>
-          <w:szCs w:val="26"/>
-          <w:lang w:val="fr-FR"/>
-        </w:rPr>
-        <w:t xml:space="preserve">rk state </w:t>
+        <w:t xml:space="preserve"> in New York state </w:t>
       </w:r>
       <w:r>
         <w:rPr>
@@ -2489,6 +2069,7 @@
           <w:szCs w:val="26"/>
           <w:lang w:val="fr-FR"/>
         </w:rPr>
+        <w:lastRenderedPageBreak/>
         <w:t xml:space="preserve">How do </w:t>
       </w:r>
       <w:proofErr w:type="spellStart"/>
@@ -2644,7 +2225,6 @@
           <w:szCs w:val="26"/>
           <w:lang w:val="fr-FR"/>
         </w:rPr>
-        <w:lastRenderedPageBreak/>
         <w:t>What</w:t>
       </w:r>
       <w:proofErr w:type="spellEnd"/>
@@ -2787,17 +2367,7 @@
           <w:szCs w:val="26"/>
           <w:lang w:val="fr-FR"/>
         </w:rPr>
-        <w:t>Donations to the National Rifle Assoc</w:t>
-      </w:r>
-      <w:r>
-        <w:rPr>
-          <w:rFonts w:ascii="Proxima Nova" w:eastAsia="Proxima Nova" w:hAnsi="Proxima Nova" w:cs="Proxima Nova"/>
-          <w:b/>
-          <w:sz w:val="26"/>
-          <w:szCs w:val="26"/>
-          <w:lang w:val="fr-FR"/>
-        </w:rPr>
-        <w:t xml:space="preserve">iation for </w:t>
+        <w:t xml:space="preserve">Donations to the National Rifle Association for </w:t>
       </w:r>
       <w:proofErr w:type="spellStart"/>
       <w:r>
@@ -4477,6 +4047,29 @@
       <w:szCs w:val="30"/>
     </w:rPr>
   </w:style>
+  <w:style w:type="character" w:styleId="Hyperlink">
+    <w:name w:val="Hyperlink"/>
+    <w:basedOn w:val="DefaultParagraphFont"/>
+    <w:uiPriority w:val="99"/>
+    <w:unhideWhenUsed/>
+    <w:rsid w:val="004A5827"/>
+    <w:rPr>
+      <w:color w:val="0000FF" w:themeColor="hyperlink"/>
+      <w:u w:val="single"/>
+    </w:rPr>
+  </w:style>
+  <w:style w:type="character" w:styleId="UnresolvedMention">
+    <w:name w:val="Unresolved Mention"/>
+    <w:basedOn w:val="DefaultParagraphFont"/>
+    <w:uiPriority w:val="99"/>
+    <w:semiHidden/>
+    <w:unhideWhenUsed/>
+    <w:rsid w:val="004A5827"/>
+    <w:rPr>
+      <w:color w:val="605E5C"/>
+      <w:shd w:val="clear" w:color="auto" w:fill="E1DFDD"/>
+    </w:rPr>
+  </w:style>
 </w:styles>
 </file>
 

</xml_diff>